<commit_message>
Ajouténouveau diagramme de cas d'utilisation aux specs
</commit_message>
<xml_diff>
--- a/Avant-projet/Spécifications.docx
+++ b/Avant-projet/Spécifications.docx
@@ -14,10 +14,7 @@
         </w:rPr>
       </w:pPr>
       <w:r>
-        <w:rPr>
-          <w:sz w:val="48"/>
-          <w:lang w:val="fr-FR" w:eastAsia="en-US" w:bidi="ar-SA"/>
-        </w:rPr>
+        <w:rPr/>
         <w:drawing>
           <wp:inline distT="0" distB="0" distL="0" distR="0">
             <wp:extent cx="2898140" cy="1002030"/>
@@ -74,6 +71,28 @@
     <w:p>
       <w:pPr>
         <w:pStyle w:val="Titredocument"/>
+        <w:rPr/>
+      </w:pPr>
+      <w:r>
+        <w:rPr/>
+        <w:fldChar w:fldCharType="begin"/>
+      </w:r>
+      <w:r>
+        <w:instrText> TITLE </w:instrText>
+      </w:r>
+      <w:r>
+        <w:fldChar w:fldCharType="separate"/>
+      </w:r>
+      <w:r>
+        <w:t>Spécifications</w:t>
+      </w:r>
+      <w:r>
+        <w:fldChar w:fldCharType="end"/>
+      </w:r>
+    </w:p>
+    <w:p>
+      <w:pPr>
+        <w:pStyle w:val="Titredocument"/>
         <w:rPr>
           <w:szCs w:val="56"/>
           <w:lang w:val="fr-FR"/>
@@ -81,38 +100,7 @@
       </w:pPr>
       <w:r>
         <w:rPr>
-          <w:rStyle w:val="TitreProjetCar"/>
-          <w:sz w:val="56"/>
           <w:szCs w:val="56"/>
-          <w:highlight w:val="lightGray"/>
-          <w:lang w:val="fr-FR"/>
-        </w:rPr>
-        <w:fldChar w:fldCharType="begin" w:fldLock="true"/>
-      </w:r>
-      <w:r>
-        <w:instrText> DOCPROPERTY "Title"</w:instrText>
-      </w:r>
-      <w:r>
-        <w:fldChar w:fldCharType="separate"/>
-      </w:r>
-      <w:r>
-        <w:t>Spécifications</w:t>
-      </w:r>
-      <w:r>
-        <w:fldChar w:fldCharType="end"/>
-      </w:r>
-    </w:p>
-    <w:p>
-      <w:pPr>
-        <w:pStyle w:val="Titredocument"/>
-        <w:rPr>
-          <w:szCs w:val="56"/>
-          <w:lang w:val="fr-FR"/>
-        </w:rPr>
-      </w:pPr>
-      <w:r>
-        <w:rPr>
-          <w:szCs w:val="56"/>
           <w:lang w:val="fr-FR"/>
         </w:rPr>
       </w:r>
@@ -120,9 +108,7 @@
     <w:p>
       <w:pPr>
         <w:pStyle w:val="Version"/>
-        <w:rPr>
-          <w:lang w:val="fr-FR"/>
-        </w:rPr>
+        <w:rPr/>
       </w:pPr>
       <w:r>
         <w:rPr>
@@ -153,15 +139,10 @@
       <w:pPr>
         <w:pStyle w:val="Titrehistorique"/>
         <w:jc w:val="center"/>
-        <w:rPr>
-          <w:lang w:val="fr-FR"/>
-        </w:rPr>
-      </w:pPr>
-      <w:r>
-        <w:rPr>
-          <w:sz w:val="28"/>
-          <w:lang w:val="fr-FR"/>
-        </w:rPr>
+        <w:rPr/>
+      </w:pPr>
+      <w:r>
+        <w:rPr/>
         <w:fldChar w:fldCharType="begin" w:fldLock="true"/>
       </w:r>
       <w:r>
@@ -215,16 +196,16 @@
       <w:tblPr>
         <w:tblW w:w="9534" w:type="dxa"/>
         <w:jc w:val="left"/>
-        <w:tblInd w:w="-14" w:type="dxa"/>
+        <w:tblInd w:w="-21" w:type="dxa"/>
         <w:tblBorders>
-          <w:top w:val="single" w:sz="6" w:space="0" w:color="000000"/>
-          <w:left w:val="single" w:sz="6" w:space="0" w:color="000000"/>
-          <w:bottom w:val="single" w:sz="6" w:space="0" w:color="000000"/>
-          <w:insideH w:val="single" w:sz="6" w:space="0" w:color="000000"/>
+          <w:top w:val="single" w:sz="6" w:space="0" w:color="000001"/>
+          <w:left w:val="single" w:sz="6" w:space="0" w:color="000001"/>
+          <w:bottom w:val="single" w:sz="6" w:space="0" w:color="000001"/>
+          <w:insideH w:val="single" w:sz="6" w:space="0" w:color="000001"/>
         </w:tblBorders>
         <w:tblCellMar>
           <w:top w:w="0" w:type="dxa"/>
-          <w:left w:w="100" w:type="dxa"/>
+          <w:left w:w="92" w:type="dxa"/>
           <w:bottom w:w="0" w:type="dxa"/>
           <w:right w:w="108" w:type="dxa"/>
         </w:tblCellMar>
@@ -233,7 +214,7 @@
         <w:gridCol w:w="2304"/>
         <w:gridCol w:w="1152"/>
         <w:gridCol w:w="3744"/>
-        <w:gridCol w:w="2334"/>
+        <w:gridCol w:w="2333"/>
       </w:tblGrid>
       <w:tr>
         <w:trPr/>
@@ -241,14 +222,14 @@
           <w:tcPr>
             <w:tcW w:w="2304" w:type="dxa"/>
             <w:tcBorders>
-              <w:top w:val="single" w:sz="6" w:space="0" w:color="000000"/>
-              <w:left w:val="single" w:sz="6" w:space="0" w:color="000000"/>
-              <w:bottom w:val="single" w:sz="6" w:space="0" w:color="000000"/>
-              <w:insideH w:val="single" w:sz="6" w:space="0" w:color="000000"/>
+              <w:top w:val="single" w:sz="6" w:space="0" w:color="000001"/>
+              <w:left w:val="single" w:sz="6" w:space="0" w:color="000001"/>
+              <w:bottom w:val="single" w:sz="6" w:space="0" w:color="000001"/>
+              <w:insideH w:val="single" w:sz="6" w:space="0" w:color="000001"/>
             </w:tcBorders>
             <w:shd w:fill="auto" w:val="clear"/>
             <w:tcMar>
-              <w:left w:w="100" w:type="dxa"/>
+              <w:left w:w="92" w:type="dxa"/>
             </w:tcMar>
           </w:tcPr>
           <w:p>
@@ -277,14 +258,14 @@
           <w:tcPr>
             <w:tcW w:w="1152" w:type="dxa"/>
             <w:tcBorders>
-              <w:top w:val="single" w:sz="6" w:space="0" w:color="000000"/>
-              <w:left w:val="single" w:sz="6" w:space="0" w:color="000000"/>
-              <w:bottom w:val="single" w:sz="6" w:space="0" w:color="000000"/>
-              <w:insideH w:val="single" w:sz="6" w:space="0" w:color="000000"/>
+              <w:top w:val="single" w:sz="6" w:space="0" w:color="000001"/>
+              <w:left w:val="single" w:sz="6" w:space="0" w:color="000001"/>
+              <w:bottom w:val="single" w:sz="6" w:space="0" w:color="000001"/>
+              <w:insideH w:val="single" w:sz="6" w:space="0" w:color="000001"/>
             </w:tcBorders>
             <w:shd w:fill="auto" w:val="clear"/>
             <w:tcMar>
-              <w:left w:w="100" w:type="dxa"/>
+              <w:left w:w="92" w:type="dxa"/>
             </w:tcMar>
           </w:tcPr>
           <w:p>
@@ -313,14 +294,14 @@
           <w:tcPr>
             <w:tcW w:w="3744" w:type="dxa"/>
             <w:tcBorders>
-              <w:top w:val="single" w:sz="6" w:space="0" w:color="000000"/>
-              <w:left w:val="single" w:sz="6" w:space="0" w:color="000000"/>
-              <w:bottom w:val="single" w:sz="6" w:space="0" w:color="000000"/>
-              <w:insideH w:val="single" w:sz="6" w:space="0" w:color="000000"/>
+              <w:top w:val="single" w:sz="6" w:space="0" w:color="000001"/>
+              <w:left w:val="single" w:sz="6" w:space="0" w:color="000001"/>
+              <w:bottom w:val="single" w:sz="6" w:space="0" w:color="000001"/>
+              <w:insideH w:val="single" w:sz="6" w:space="0" w:color="000001"/>
             </w:tcBorders>
             <w:shd w:fill="auto" w:val="clear"/>
             <w:tcMar>
-              <w:left w:w="100" w:type="dxa"/>
+              <w:left w:w="92" w:type="dxa"/>
             </w:tcMar>
           </w:tcPr>
           <w:p>
@@ -347,18 +328,18 @@
         </w:tc>
         <w:tc>
           <w:tcPr>
-            <w:tcW w:w="2334" w:type="dxa"/>
+            <w:tcW w:w="2333" w:type="dxa"/>
             <w:tcBorders>
-              <w:top w:val="single" w:sz="6" w:space="0" w:color="000000"/>
-              <w:left w:val="single" w:sz="6" w:space="0" w:color="000000"/>
-              <w:bottom w:val="single" w:sz="6" w:space="0" w:color="000000"/>
-              <w:right w:val="single" w:sz="6" w:space="0" w:color="000000"/>
-              <w:insideH w:val="single" w:sz="6" w:space="0" w:color="000000"/>
-              <w:insideV w:val="single" w:sz="6" w:space="0" w:color="000000"/>
+              <w:top w:val="single" w:sz="6" w:space="0" w:color="000001"/>
+              <w:left w:val="single" w:sz="6" w:space="0" w:color="000001"/>
+              <w:bottom w:val="single" w:sz="6" w:space="0" w:color="000001"/>
+              <w:right w:val="single" w:sz="6" w:space="0" w:color="000001"/>
+              <w:insideH w:val="single" w:sz="6" w:space="0" w:color="000001"/>
+              <w:insideV w:val="single" w:sz="6" w:space="0" w:color="000001"/>
             </w:tcBorders>
             <w:shd w:fill="auto" w:val="clear"/>
             <w:tcMar>
-              <w:left w:w="100" w:type="dxa"/>
+              <w:left w:w="92" w:type="dxa"/>
             </w:tcMar>
           </w:tcPr>
           <w:p>
@@ -390,14 +371,14 @@
           <w:tcPr>
             <w:tcW w:w="2304" w:type="dxa"/>
             <w:tcBorders>
-              <w:top w:val="single" w:sz="6" w:space="0" w:color="000000"/>
-              <w:left w:val="single" w:sz="6" w:space="0" w:color="000000"/>
-              <w:bottom w:val="single" w:sz="6" w:space="0" w:color="000000"/>
-              <w:insideH w:val="single" w:sz="6" w:space="0" w:color="000000"/>
+              <w:top w:val="single" w:sz="6" w:space="0" w:color="000001"/>
+              <w:left w:val="single" w:sz="6" w:space="0" w:color="000001"/>
+              <w:bottom w:val="single" w:sz="6" w:space="0" w:color="000001"/>
+              <w:insideH w:val="single" w:sz="6" w:space="0" w:color="000001"/>
             </w:tcBorders>
             <w:shd w:fill="auto" w:val="clear"/>
             <w:tcMar>
-              <w:left w:w="100" w:type="dxa"/>
+              <w:left w:w="92" w:type="dxa"/>
             </w:tcMar>
           </w:tcPr>
           <w:p>
@@ -431,14 +412,14 @@
           <w:tcPr>
             <w:tcW w:w="1152" w:type="dxa"/>
             <w:tcBorders>
-              <w:top w:val="single" w:sz="6" w:space="0" w:color="000000"/>
-              <w:left w:val="single" w:sz="6" w:space="0" w:color="000000"/>
-              <w:bottom w:val="single" w:sz="6" w:space="0" w:color="000000"/>
-              <w:insideH w:val="single" w:sz="6" w:space="0" w:color="000000"/>
+              <w:top w:val="single" w:sz="6" w:space="0" w:color="000001"/>
+              <w:left w:val="single" w:sz="6" w:space="0" w:color="000001"/>
+              <w:bottom w:val="single" w:sz="6" w:space="0" w:color="000001"/>
+              <w:insideH w:val="single" w:sz="6" w:space="0" w:color="000001"/>
             </w:tcBorders>
             <w:shd w:fill="auto" w:val="clear"/>
             <w:tcMar>
-              <w:left w:w="100" w:type="dxa"/>
+              <w:left w:w="92" w:type="dxa"/>
             </w:tcMar>
           </w:tcPr>
           <w:p>
@@ -465,14 +446,14 @@
           <w:tcPr>
             <w:tcW w:w="3744" w:type="dxa"/>
             <w:tcBorders>
-              <w:top w:val="single" w:sz="6" w:space="0" w:color="000000"/>
-              <w:left w:val="single" w:sz="6" w:space="0" w:color="000000"/>
-              <w:bottom w:val="single" w:sz="6" w:space="0" w:color="000000"/>
-              <w:insideH w:val="single" w:sz="6" w:space="0" w:color="000000"/>
+              <w:top w:val="single" w:sz="6" w:space="0" w:color="000001"/>
+              <w:left w:val="single" w:sz="6" w:space="0" w:color="000001"/>
+              <w:bottom w:val="single" w:sz="6" w:space="0" w:color="000001"/>
+              <w:insideH w:val="single" w:sz="6" w:space="0" w:color="000001"/>
             </w:tcBorders>
             <w:shd w:fill="auto" w:val="clear"/>
             <w:tcMar>
-              <w:left w:w="100" w:type="dxa"/>
+              <w:left w:w="92" w:type="dxa"/>
             </w:tcMar>
           </w:tcPr>
           <w:p>
@@ -497,18 +478,18 @@
         </w:tc>
         <w:tc>
           <w:tcPr>
-            <w:tcW w:w="2334" w:type="dxa"/>
+            <w:tcW w:w="2333" w:type="dxa"/>
             <w:tcBorders>
-              <w:top w:val="single" w:sz="6" w:space="0" w:color="000000"/>
-              <w:left w:val="single" w:sz="6" w:space="0" w:color="000000"/>
-              <w:bottom w:val="single" w:sz="6" w:space="0" w:color="000000"/>
-              <w:right w:val="single" w:sz="6" w:space="0" w:color="000000"/>
-              <w:insideH w:val="single" w:sz="6" w:space="0" w:color="000000"/>
-              <w:insideV w:val="single" w:sz="6" w:space="0" w:color="000000"/>
+              <w:top w:val="single" w:sz="6" w:space="0" w:color="000001"/>
+              <w:left w:val="single" w:sz="6" w:space="0" w:color="000001"/>
+              <w:bottom w:val="single" w:sz="6" w:space="0" w:color="000001"/>
+              <w:right w:val="single" w:sz="6" w:space="0" w:color="000001"/>
+              <w:insideH w:val="single" w:sz="6" w:space="0" w:color="000001"/>
+              <w:insideV w:val="single" w:sz="6" w:space="0" w:color="000001"/>
             </w:tcBorders>
             <w:shd w:fill="auto" w:val="clear"/>
             <w:tcMar>
-              <w:left w:w="100" w:type="dxa"/>
+              <w:left w:w="92" w:type="dxa"/>
             </w:tcMar>
           </w:tcPr>
           <w:p>
@@ -538,14 +519,14 @@
           <w:tcPr>
             <w:tcW w:w="2304" w:type="dxa"/>
             <w:tcBorders>
-              <w:top w:val="single" w:sz="6" w:space="0" w:color="000000"/>
-              <w:left w:val="single" w:sz="6" w:space="0" w:color="000000"/>
-              <w:bottom w:val="single" w:sz="6" w:space="0" w:color="000000"/>
-              <w:insideH w:val="single" w:sz="6" w:space="0" w:color="000000"/>
+              <w:top w:val="single" w:sz="6" w:space="0" w:color="000001"/>
+              <w:left w:val="single" w:sz="6" w:space="0" w:color="000001"/>
+              <w:bottom w:val="single" w:sz="6" w:space="0" w:color="000001"/>
+              <w:insideH w:val="single" w:sz="6" w:space="0" w:color="000001"/>
             </w:tcBorders>
             <w:shd w:fill="auto" w:val="clear"/>
             <w:tcMar>
-              <w:left w:w="100" w:type="dxa"/>
+              <w:left w:w="92" w:type="dxa"/>
             </w:tcMar>
           </w:tcPr>
           <w:p>
@@ -565,14 +546,14 @@
           <w:tcPr>
             <w:tcW w:w="1152" w:type="dxa"/>
             <w:tcBorders>
-              <w:top w:val="single" w:sz="6" w:space="0" w:color="000000"/>
-              <w:left w:val="single" w:sz="6" w:space="0" w:color="000000"/>
-              <w:bottom w:val="single" w:sz="6" w:space="0" w:color="000000"/>
-              <w:insideH w:val="single" w:sz="6" w:space="0" w:color="000000"/>
+              <w:top w:val="single" w:sz="6" w:space="0" w:color="000001"/>
+              <w:left w:val="single" w:sz="6" w:space="0" w:color="000001"/>
+              <w:bottom w:val="single" w:sz="6" w:space="0" w:color="000001"/>
+              <w:insideH w:val="single" w:sz="6" w:space="0" w:color="000001"/>
             </w:tcBorders>
             <w:shd w:fill="auto" w:val="clear"/>
             <w:tcMar>
-              <w:left w:w="100" w:type="dxa"/>
+              <w:left w:w="92" w:type="dxa"/>
             </w:tcMar>
           </w:tcPr>
           <w:p>
@@ -592,14 +573,14 @@
           <w:tcPr>
             <w:tcW w:w="3744" w:type="dxa"/>
             <w:tcBorders>
-              <w:top w:val="single" w:sz="6" w:space="0" w:color="000000"/>
-              <w:left w:val="single" w:sz="6" w:space="0" w:color="000000"/>
-              <w:bottom w:val="single" w:sz="6" w:space="0" w:color="000000"/>
-              <w:insideH w:val="single" w:sz="6" w:space="0" w:color="000000"/>
+              <w:top w:val="single" w:sz="6" w:space="0" w:color="000001"/>
+              <w:left w:val="single" w:sz="6" w:space="0" w:color="000001"/>
+              <w:bottom w:val="single" w:sz="6" w:space="0" w:color="000001"/>
+              <w:insideH w:val="single" w:sz="6" w:space="0" w:color="000001"/>
             </w:tcBorders>
             <w:shd w:fill="auto" w:val="clear"/>
             <w:tcMar>
-              <w:left w:w="100" w:type="dxa"/>
+              <w:left w:w="92" w:type="dxa"/>
             </w:tcMar>
           </w:tcPr>
           <w:p>
@@ -617,18 +598,18 @@
         </w:tc>
         <w:tc>
           <w:tcPr>
-            <w:tcW w:w="2334" w:type="dxa"/>
+            <w:tcW w:w="2333" w:type="dxa"/>
             <w:tcBorders>
-              <w:top w:val="single" w:sz="6" w:space="0" w:color="000000"/>
-              <w:left w:val="single" w:sz="6" w:space="0" w:color="000000"/>
-              <w:bottom w:val="single" w:sz="6" w:space="0" w:color="000000"/>
-              <w:right w:val="single" w:sz="6" w:space="0" w:color="000000"/>
-              <w:insideH w:val="single" w:sz="6" w:space="0" w:color="000000"/>
-              <w:insideV w:val="single" w:sz="6" w:space="0" w:color="000000"/>
+              <w:top w:val="single" w:sz="6" w:space="0" w:color="000001"/>
+              <w:left w:val="single" w:sz="6" w:space="0" w:color="000001"/>
+              <w:bottom w:val="single" w:sz="6" w:space="0" w:color="000001"/>
+              <w:right w:val="single" w:sz="6" w:space="0" w:color="000001"/>
+              <w:insideH w:val="single" w:sz="6" w:space="0" w:color="000001"/>
+              <w:insideV w:val="single" w:sz="6" w:space="0" w:color="000001"/>
             </w:tcBorders>
             <w:shd w:fill="auto" w:val="clear"/>
             <w:tcMar>
-              <w:left w:w="100" w:type="dxa"/>
+              <w:left w:w="92" w:type="dxa"/>
             </w:tcMar>
           </w:tcPr>
           <w:p>
@@ -651,14 +632,14 @@
           <w:tcPr>
             <w:tcW w:w="2304" w:type="dxa"/>
             <w:tcBorders>
-              <w:top w:val="single" w:sz="6" w:space="0" w:color="000000"/>
-              <w:left w:val="single" w:sz="6" w:space="0" w:color="000000"/>
-              <w:bottom w:val="single" w:sz="6" w:space="0" w:color="000000"/>
-              <w:insideH w:val="single" w:sz="6" w:space="0" w:color="000000"/>
+              <w:top w:val="single" w:sz="6" w:space="0" w:color="000001"/>
+              <w:left w:val="single" w:sz="6" w:space="0" w:color="000001"/>
+              <w:bottom w:val="single" w:sz="6" w:space="0" w:color="000001"/>
+              <w:insideH w:val="single" w:sz="6" w:space="0" w:color="000001"/>
             </w:tcBorders>
             <w:shd w:fill="auto" w:val="clear"/>
             <w:tcMar>
-              <w:left w:w="100" w:type="dxa"/>
+              <w:left w:w="92" w:type="dxa"/>
             </w:tcMar>
           </w:tcPr>
           <w:p>
@@ -678,14 +659,14 @@
           <w:tcPr>
             <w:tcW w:w="1152" w:type="dxa"/>
             <w:tcBorders>
-              <w:top w:val="single" w:sz="6" w:space="0" w:color="000000"/>
-              <w:left w:val="single" w:sz="6" w:space="0" w:color="000000"/>
-              <w:bottom w:val="single" w:sz="6" w:space="0" w:color="000000"/>
-              <w:insideH w:val="single" w:sz="6" w:space="0" w:color="000000"/>
+              <w:top w:val="single" w:sz="6" w:space="0" w:color="000001"/>
+              <w:left w:val="single" w:sz="6" w:space="0" w:color="000001"/>
+              <w:bottom w:val="single" w:sz="6" w:space="0" w:color="000001"/>
+              <w:insideH w:val="single" w:sz="6" w:space="0" w:color="000001"/>
             </w:tcBorders>
             <w:shd w:fill="auto" w:val="clear"/>
             <w:tcMar>
-              <w:left w:w="100" w:type="dxa"/>
+              <w:left w:w="92" w:type="dxa"/>
             </w:tcMar>
           </w:tcPr>
           <w:p>
@@ -705,14 +686,14 @@
           <w:tcPr>
             <w:tcW w:w="3744" w:type="dxa"/>
             <w:tcBorders>
-              <w:top w:val="single" w:sz="6" w:space="0" w:color="000000"/>
-              <w:left w:val="single" w:sz="6" w:space="0" w:color="000000"/>
-              <w:bottom w:val="single" w:sz="6" w:space="0" w:color="000000"/>
-              <w:insideH w:val="single" w:sz="6" w:space="0" w:color="000000"/>
+              <w:top w:val="single" w:sz="6" w:space="0" w:color="000001"/>
+              <w:left w:val="single" w:sz="6" w:space="0" w:color="000001"/>
+              <w:bottom w:val="single" w:sz="6" w:space="0" w:color="000001"/>
+              <w:insideH w:val="single" w:sz="6" w:space="0" w:color="000001"/>
             </w:tcBorders>
             <w:shd w:fill="auto" w:val="clear"/>
             <w:tcMar>
-              <w:left w:w="100" w:type="dxa"/>
+              <w:left w:w="92" w:type="dxa"/>
             </w:tcMar>
           </w:tcPr>
           <w:p>
@@ -730,18 +711,18 @@
         </w:tc>
         <w:tc>
           <w:tcPr>
-            <w:tcW w:w="2334" w:type="dxa"/>
+            <w:tcW w:w="2333" w:type="dxa"/>
             <w:tcBorders>
-              <w:top w:val="single" w:sz="6" w:space="0" w:color="000000"/>
-              <w:left w:val="single" w:sz="6" w:space="0" w:color="000000"/>
-              <w:bottom w:val="single" w:sz="6" w:space="0" w:color="000000"/>
-              <w:right w:val="single" w:sz="6" w:space="0" w:color="000000"/>
-              <w:insideH w:val="single" w:sz="6" w:space="0" w:color="000000"/>
-              <w:insideV w:val="single" w:sz="6" w:space="0" w:color="000000"/>
+              <w:top w:val="single" w:sz="6" w:space="0" w:color="000001"/>
+              <w:left w:val="single" w:sz="6" w:space="0" w:color="000001"/>
+              <w:bottom w:val="single" w:sz="6" w:space="0" w:color="000001"/>
+              <w:right w:val="single" w:sz="6" w:space="0" w:color="000001"/>
+              <w:insideH w:val="single" w:sz="6" w:space="0" w:color="000001"/>
+              <w:insideV w:val="single" w:sz="6" w:space="0" w:color="000001"/>
             </w:tcBorders>
             <w:shd w:fill="auto" w:val="clear"/>
             <w:tcMar>
-              <w:left w:w="100" w:type="dxa"/>
+              <w:left w:w="92" w:type="dxa"/>
             </w:tcMar>
           </w:tcPr>
           <w:p>
@@ -764,14 +745,14 @@
           <w:tcPr>
             <w:tcW w:w="2304" w:type="dxa"/>
             <w:tcBorders>
-              <w:top w:val="single" w:sz="6" w:space="0" w:color="000000"/>
-              <w:left w:val="single" w:sz="6" w:space="0" w:color="000000"/>
-              <w:bottom w:val="single" w:sz="6" w:space="0" w:color="000000"/>
-              <w:insideH w:val="single" w:sz="6" w:space="0" w:color="000000"/>
+              <w:top w:val="single" w:sz="6" w:space="0" w:color="000001"/>
+              <w:left w:val="single" w:sz="6" w:space="0" w:color="000001"/>
+              <w:bottom w:val="single" w:sz="6" w:space="0" w:color="000001"/>
+              <w:insideH w:val="single" w:sz="6" w:space="0" w:color="000001"/>
             </w:tcBorders>
             <w:shd w:fill="auto" w:val="clear"/>
             <w:tcMar>
-              <w:left w:w="100" w:type="dxa"/>
+              <w:left w:w="92" w:type="dxa"/>
             </w:tcMar>
           </w:tcPr>
           <w:p>
@@ -791,14 +772,14 @@
           <w:tcPr>
             <w:tcW w:w="1152" w:type="dxa"/>
             <w:tcBorders>
-              <w:top w:val="single" w:sz="6" w:space="0" w:color="000000"/>
-              <w:left w:val="single" w:sz="6" w:space="0" w:color="000000"/>
-              <w:bottom w:val="single" w:sz="6" w:space="0" w:color="000000"/>
-              <w:insideH w:val="single" w:sz="6" w:space="0" w:color="000000"/>
+              <w:top w:val="single" w:sz="6" w:space="0" w:color="000001"/>
+              <w:left w:val="single" w:sz="6" w:space="0" w:color="000001"/>
+              <w:bottom w:val="single" w:sz="6" w:space="0" w:color="000001"/>
+              <w:insideH w:val="single" w:sz="6" w:space="0" w:color="000001"/>
             </w:tcBorders>
             <w:shd w:fill="auto" w:val="clear"/>
             <w:tcMar>
-              <w:left w:w="100" w:type="dxa"/>
+              <w:left w:w="92" w:type="dxa"/>
             </w:tcMar>
           </w:tcPr>
           <w:p>
@@ -818,14 +799,14 @@
           <w:tcPr>
             <w:tcW w:w="3744" w:type="dxa"/>
             <w:tcBorders>
-              <w:top w:val="single" w:sz="6" w:space="0" w:color="000000"/>
-              <w:left w:val="single" w:sz="6" w:space="0" w:color="000000"/>
-              <w:bottom w:val="single" w:sz="6" w:space="0" w:color="000000"/>
-              <w:insideH w:val="single" w:sz="6" w:space="0" w:color="000000"/>
+              <w:top w:val="single" w:sz="6" w:space="0" w:color="000001"/>
+              <w:left w:val="single" w:sz="6" w:space="0" w:color="000001"/>
+              <w:bottom w:val="single" w:sz="6" w:space="0" w:color="000001"/>
+              <w:insideH w:val="single" w:sz="6" w:space="0" w:color="000001"/>
             </w:tcBorders>
             <w:shd w:fill="auto" w:val="clear"/>
             <w:tcMar>
-              <w:left w:w="100" w:type="dxa"/>
+              <w:left w:w="92" w:type="dxa"/>
             </w:tcMar>
           </w:tcPr>
           <w:p>
@@ -843,18 +824,18 @@
         </w:tc>
         <w:tc>
           <w:tcPr>
-            <w:tcW w:w="2334" w:type="dxa"/>
+            <w:tcW w:w="2333" w:type="dxa"/>
             <w:tcBorders>
-              <w:top w:val="single" w:sz="6" w:space="0" w:color="000000"/>
-              <w:left w:val="single" w:sz="6" w:space="0" w:color="000000"/>
-              <w:bottom w:val="single" w:sz="6" w:space="0" w:color="000000"/>
-              <w:right w:val="single" w:sz="6" w:space="0" w:color="000000"/>
-              <w:insideH w:val="single" w:sz="6" w:space="0" w:color="000000"/>
-              <w:insideV w:val="single" w:sz="6" w:space="0" w:color="000000"/>
+              <w:top w:val="single" w:sz="6" w:space="0" w:color="000001"/>
+              <w:left w:val="single" w:sz="6" w:space="0" w:color="000001"/>
+              <w:bottom w:val="single" w:sz="6" w:space="0" w:color="000001"/>
+              <w:right w:val="single" w:sz="6" w:space="0" w:color="000001"/>
+              <w:insideH w:val="single" w:sz="6" w:space="0" w:color="000001"/>
+              <w:insideV w:val="single" w:sz="6" w:space="0" w:color="000001"/>
             </w:tcBorders>
             <w:shd w:fill="auto" w:val="clear"/>
             <w:tcMar>
-              <w:left w:w="100" w:type="dxa"/>
+              <w:left w:w="92" w:type="dxa"/>
             </w:tcMar>
           </w:tcPr>
           <w:p>
@@ -881,16 +862,14 @@
           <w:pgNumType w:fmt="decimal"/>
           <w:formProt w:val="false"/>
           <w:textDirection w:val="lrTb"/>
-          <w:docGrid w:type="default" w:linePitch="360" w:charSpace="0"/>
+          <w:docGrid w:type="default" w:linePitch="360" w:charSpace="4294965247"/>
         </w:sectPr>
       </w:pPr>
     </w:p>
     <w:p>
       <w:pPr>
         <w:pStyle w:val="Titrehistorique"/>
-        <w:rPr>
-          <w:lang w:val="fr-FR"/>
-        </w:rPr>
+        <w:rPr/>
       </w:pPr>
       <w:r>
         <w:rPr>
@@ -914,7 +893,7 @@
         <w:fldChar w:fldCharType="begin"/>
       </w:r>
       <w:r>
-        <w:instrText> TOC \o "2-2" \t "Titre 1;1" </w:instrText>
+        <w:instrText> TOC \o "1-2" \h</w:instrText>
       </w:r>
       <w:r>
         <w:fldChar w:fldCharType="separate"/>
@@ -1679,32 +1658,6 @@
     </w:p>
     <w:p>
       <w:pPr>
-        <w:sectPr>
-          <w:type w:val="nextPage"/>
-          <w:pgSz w:w="11906" w:h="16838"/>
-          <w:pgMar w:left="1418" w:right="1418" w:header="0" w:top="1134" w:footer="0" w:bottom="1134" w:gutter="0"/>
-          <w:pgNumType w:fmt="decimal"/>
-          <w:formProt w:val="false"/>
-          <w:textDirection w:val="lrTb"/>
-          <w:docGrid w:type="default" w:linePitch="360" w:charSpace="0"/>
-        </w:sectPr>
-        <w:pStyle w:val="Normal"/>
-        <w:numPr>
-          <w:ilvl w:val="0"/>
-          <w:numId w:val="0"/>
-        </w:numPr>
-        <w:rPr>
-          <w:lang w:val="fr-FR" w:eastAsia="en-US" w:bidi="ar-SA"/>
-        </w:rPr>
-      </w:pPr>
-      <w:r>
-        <w:rPr>
-          <w:lang w:val="fr-FR" w:eastAsia="en-US" w:bidi="ar-SA"/>
-        </w:rPr>
-      </w:r>
-    </w:p>
-    <w:p>
-      <w:pPr>
         <w:pStyle w:val="Commentaires"/>
         <w:rPr>
           <w:lang w:val="fr-FR"/>
@@ -1764,7 +1717,7 @@
         <w:pStyle w:val="Commentaires"/>
         <w:numPr>
           <w:ilvl w:val="0"/>
-          <w:numId w:val="11"/>
+          <w:numId w:val="8"/>
         </w:numPr>
         <w:rPr>
           <w:lang w:val="fr-FR"/>
@@ -1782,7 +1735,7 @@
         <w:pStyle w:val="Commentaires"/>
         <w:numPr>
           <w:ilvl w:val="0"/>
-          <w:numId w:val="11"/>
+          <w:numId w:val="8"/>
         </w:numPr>
         <w:rPr>
           <w:lang w:val="fr-FR"/>
@@ -1800,7 +1753,7 @@
         <w:pStyle w:val="Commentaires"/>
         <w:numPr>
           <w:ilvl w:val="0"/>
-          <w:numId w:val="11"/>
+          <w:numId w:val="8"/>
         </w:numPr>
         <w:rPr>
           <w:lang w:val="fr-FR"/>
@@ -1818,7 +1771,7 @@
         <w:pStyle w:val="Commentaires"/>
         <w:numPr>
           <w:ilvl w:val="0"/>
-          <w:numId w:val="11"/>
+          <w:numId w:val="8"/>
         </w:numPr>
         <w:rPr>
           <w:lang w:val="fr-FR"/>
@@ -1850,7 +1803,7 @@
         <w:pStyle w:val="Commentaires"/>
         <w:numPr>
           <w:ilvl w:val="0"/>
-          <w:numId w:val="11"/>
+          <w:numId w:val="8"/>
         </w:numPr>
         <w:rPr>
           <w:lang w:val="fr-FR"/>
@@ -1868,7 +1821,7 @@
         <w:pStyle w:val="Commentaires"/>
         <w:numPr>
           <w:ilvl w:val="0"/>
-          <w:numId w:val="11"/>
+          <w:numId w:val="8"/>
         </w:numPr>
         <w:rPr>
           <w:lang w:val="fr-FR"/>
@@ -1944,18 +1897,12 @@
         </w:rPr>
       </w:pPr>
       <w:bookmarkStart w:id="0" w:name="__RefHeading___Toc254870962"/>
-      <w:r>
-        <w:rPr>
-          <w:lang w:val="fr-FR"/>
-        </w:rPr>
-        <w:t>Introduction</w:t>
-      </w:r>
       <w:bookmarkEnd w:id="0"/>
       <w:r>
         <w:rPr>
           <w:lang w:val="fr-FR"/>
         </w:rPr>
-        <w:t xml:space="preserve"> </w:t>
+        <w:t xml:space="preserve">Introduction </w:t>
       </w:r>
     </w:p>
     <w:p>
@@ -2064,7 +2011,7 @@
         <w:pStyle w:val="ListParagraph"/>
         <w:numPr>
           <w:ilvl w:val="0"/>
-          <w:numId w:val="16"/>
+          <w:numId w:val="12"/>
         </w:numPr>
         <w:rPr>
           <w:lang w:val="fr-FR"/>
@@ -2082,7 +2029,7 @@
         <w:pStyle w:val="ListParagraph"/>
         <w:numPr>
           <w:ilvl w:val="0"/>
-          <w:numId w:val="16"/>
+          <w:numId w:val="12"/>
         </w:numPr>
         <w:rPr>
           <w:lang w:val="fr-FR"/>
@@ -2100,7 +2047,7 @@
         <w:pStyle w:val="ListParagraph"/>
         <w:numPr>
           <w:ilvl w:val="0"/>
-          <w:numId w:val="16"/>
+          <w:numId w:val="12"/>
         </w:numPr>
         <w:rPr>
           <w:lang w:val="fr-FR"/>
@@ -2118,7 +2065,7 @@
         <w:pStyle w:val="ListParagraph"/>
         <w:numPr>
           <w:ilvl w:val="0"/>
-          <w:numId w:val="16"/>
+          <w:numId w:val="12"/>
         </w:numPr>
         <w:rPr>
           <w:lang w:val="fr-FR"/>
@@ -2136,7 +2083,7 @@
         <w:pStyle w:val="ListParagraph"/>
         <w:numPr>
           <w:ilvl w:val="0"/>
-          <w:numId w:val="16"/>
+          <w:numId w:val="12"/>
         </w:numPr>
         <w:rPr>
           <w:lang w:val="fr-FR"/>
@@ -2154,7 +2101,7 @@
         <w:pStyle w:val="ListParagraph"/>
         <w:numPr>
           <w:ilvl w:val="0"/>
-          <w:numId w:val="16"/>
+          <w:numId w:val="12"/>
         </w:numPr>
         <w:rPr>
           <w:lang w:val="fr-FR"/>
@@ -2172,7 +2119,7 @@
         <w:pStyle w:val="ListParagraph"/>
         <w:numPr>
           <w:ilvl w:val="0"/>
-          <w:numId w:val="16"/>
+          <w:numId w:val="12"/>
         </w:numPr>
         <w:rPr>
           <w:lang w:val="fr-FR"/>
@@ -2190,7 +2137,7 @@
         <w:pStyle w:val="ListParagraph"/>
         <w:numPr>
           <w:ilvl w:val="0"/>
-          <w:numId w:val="16"/>
+          <w:numId w:val="12"/>
         </w:numPr>
         <w:rPr>
           <w:lang w:val="fr-FR"/>
@@ -2208,7 +2155,7 @@
         <w:pStyle w:val="ListParagraph"/>
         <w:numPr>
           <w:ilvl w:val="0"/>
-          <w:numId w:val="16"/>
+          <w:numId w:val="12"/>
         </w:numPr>
         <w:rPr>
           <w:lang w:val="fr-FR"/>
@@ -2226,7 +2173,7 @@
         <w:pStyle w:val="ListParagraph"/>
         <w:numPr>
           <w:ilvl w:val="0"/>
-          <w:numId w:val="16"/>
+          <w:numId w:val="12"/>
         </w:numPr>
         <w:rPr>
           <w:lang w:val="fr-FR"/>
@@ -2244,7 +2191,7 @@
         <w:pStyle w:val="ListParagraph"/>
         <w:numPr>
           <w:ilvl w:val="0"/>
-          <w:numId w:val="16"/>
+          <w:numId w:val="12"/>
         </w:numPr>
         <w:rPr>
           <w:lang w:val="fr-FR"/>
@@ -2262,7 +2209,7 @@
         <w:pStyle w:val="ListParagraph"/>
         <w:numPr>
           <w:ilvl w:val="0"/>
-          <w:numId w:val="16"/>
+          <w:numId w:val="12"/>
         </w:numPr>
         <w:rPr>
           <w:lang w:val="fr-FR"/>
@@ -2326,7 +2273,7 @@
         <w:pStyle w:val="Heading3"/>
         <w:numPr>
           <w:ilvl w:val="0"/>
-          <w:numId w:val="8"/>
+          <w:numId w:val="5"/>
         </w:numPr>
         <w:rPr>
           <w:lang w:val="fr-FR"/>
@@ -2357,7 +2304,7 @@
         <w:pStyle w:val="Heading3"/>
         <w:numPr>
           <w:ilvl w:val="0"/>
-          <w:numId w:val="8"/>
+          <w:numId w:val="5"/>
         </w:numPr>
         <w:rPr>
           <w:lang w:val="fr-FR"/>
@@ -2375,7 +2322,7 @@
         <w:pStyle w:val="Normal"/>
         <w:numPr>
           <w:ilvl w:val="0"/>
-          <w:numId w:val="17"/>
+          <w:numId w:val="13"/>
         </w:numPr>
         <w:rPr>
           <w:lang w:val="fr-FR"/>
@@ -2393,7 +2340,7 @@
         <w:pStyle w:val="Normal"/>
         <w:numPr>
           <w:ilvl w:val="0"/>
-          <w:numId w:val="17"/>
+          <w:numId w:val="13"/>
         </w:numPr>
         <w:rPr>
           <w:lang w:val="fr-FR"/>
@@ -2472,7 +2419,7 @@
         <w:pStyle w:val="Commentaires"/>
         <w:numPr>
           <w:ilvl w:val="0"/>
-          <w:numId w:val="9"/>
+          <w:numId w:val="6"/>
         </w:numPr>
         <w:rPr>
           <w:lang w:val="fr-FR"/>
@@ -2490,7 +2437,7 @@
         <w:pStyle w:val="Commentaires"/>
         <w:numPr>
           <w:ilvl w:val="0"/>
-          <w:numId w:val="9"/>
+          <w:numId w:val="6"/>
         </w:numPr>
         <w:rPr>
           <w:lang w:val="fr-FR"/>
@@ -2508,7 +2455,7 @@
         <w:pStyle w:val="Commentaires"/>
         <w:numPr>
           <w:ilvl w:val="0"/>
-          <w:numId w:val="9"/>
+          <w:numId w:val="6"/>
         </w:numPr>
         <w:rPr>
           <w:lang w:val="fr-FR"/>
@@ -2526,7 +2473,7 @@
         <w:pStyle w:val="Commentaires"/>
         <w:numPr>
           <w:ilvl w:val="0"/>
-          <w:numId w:val="9"/>
+          <w:numId w:val="6"/>
         </w:numPr>
         <w:rPr>
           <w:lang w:val="fr-FR"/>
@@ -2544,7 +2491,7 @@
         <w:pStyle w:val="Commentaires"/>
         <w:numPr>
           <w:ilvl w:val="0"/>
-          <w:numId w:val="9"/>
+          <w:numId w:val="6"/>
         </w:numPr>
         <w:rPr>
           <w:lang w:val="fr-FR"/>
@@ -2562,7 +2509,7 @@
         <w:pStyle w:val="Commentaires"/>
         <w:numPr>
           <w:ilvl w:val="0"/>
-          <w:numId w:val="9"/>
+          <w:numId w:val="6"/>
         </w:numPr>
         <w:rPr>
           <w:lang w:val="fr-FR"/>
@@ -2580,7 +2527,7 @@
         <w:pStyle w:val="Commentaires"/>
         <w:numPr>
           <w:ilvl w:val="0"/>
-          <w:numId w:val="9"/>
+          <w:numId w:val="6"/>
         </w:numPr>
         <w:rPr>
           <w:lang w:val="fr-FR"/>
@@ -2598,7 +2545,7 @@
         <w:pStyle w:val="Commentaires"/>
         <w:numPr>
           <w:ilvl w:val="0"/>
-          <w:numId w:val="9"/>
+          <w:numId w:val="6"/>
         </w:numPr>
         <w:rPr>
           <w:lang w:val="fr-FR"/>
@@ -2684,38 +2631,38 @@
       <w:tblPr>
         <w:tblW w:w="9128" w:type="dxa"/>
         <w:jc w:val="left"/>
-        <w:tblInd w:w="-10" w:type="dxa"/>
+        <w:tblInd w:w="-15" w:type="dxa"/>
         <w:tblBorders>
-          <w:top w:val="single" w:sz="4" w:space="0" w:color="000000"/>
-          <w:left w:val="single" w:sz="4" w:space="0" w:color="000000"/>
-          <w:bottom w:val="single" w:sz="4" w:space="0" w:color="000000"/>
-          <w:insideH w:val="single" w:sz="4" w:space="0" w:color="000000"/>
+          <w:top w:val="single" w:sz="4" w:space="0" w:color="000001"/>
+          <w:left w:val="single" w:sz="4" w:space="0" w:color="000001"/>
+          <w:bottom w:val="single" w:sz="4" w:space="0" w:color="000001"/>
+          <w:insideH w:val="single" w:sz="4" w:space="0" w:color="000001"/>
         </w:tblBorders>
         <w:tblCellMar>
           <w:top w:w="0" w:type="dxa"/>
-          <w:left w:w="103" w:type="dxa"/>
+          <w:left w:w="98" w:type="dxa"/>
           <w:bottom w:w="0" w:type="dxa"/>
           <w:right w:w="108" w:type="dxa"/>
         </w:tblCellMar>
       </w:tblPr>
       <w:tblGrid>
-        <w:gridCol w:w="2628"/>
+        <w:gridCol w:w="2627"/>
         <w:gridCol w:w="6500"/>
       </w:tblGrid>
       <w:tr>
         <w:trPr/>
         <w:tc>
           <w:tcPr>
-            <w:tcW w:w="2628" w:type="dxa"/>
+            <w:tcW w:w="2627" w:type="dxa"/>
             <w:tcBorders>
-              <w:top w:val="single" w:sz="4" w:space="0" w:color="000000"/>
-              <w:left w:val="single" w:sz="4" w:space="0" w:color="000000"/>
-              <w:bottom w:val="single" w:sz="4" w:space="0" w:color="000000"/>
-              <w:insideH w:val="single" w:sz="4" w:space="0" w:color="000000"/>
+              <w:top w:val="single" w:sz="4" w:space="0" w:color="000001"/>
+              <w:left w:val="single" w:sz="4" w:space="0" w:color="000001"/>
+              <w:bottom w:val="single" w:sz="4" w:space="0" w:color="000001"/>
+              <w:insideH w:val="single" w:sz="4" w:space="0" w:color="000001"/>
             </w:tcBorders>
             <w:shd w:fill="auto" w:val="clear"/>
             <w:tcMar>
-              <w:left w:w="103" w:type="dxa"/>
+              <w:left w:w="98" w:type="dxa"/>
             </w:tcMar>
           </w:tcPr>
           <w:p>
@@ -2744,16 +2691,16 @@
           <w:tcPr>
             <w:tcW w:w="6500" w:type="dxa"/>
             <w:tcBorders>
-              <w:top w:val="single" w:sz="4" w:space="0" w:color="000000"/>
-              <w:left w:val="single" w:sz="4" w:space="0" w:color="000000"/>
-              <w:bottom w:val="single" w:sz="4" w:space="0" w:color="000000"/>
-              <w:right w:val="single" w:sz="4" w:space="0" w:color="000000"/>
-              <w:insideH w:val="single" w:sz="4" w:space="0" w:color="000000"/>
-              <w:insideV w:val="single" w:sz="4" w:space="0" w:color="000000"/>
+              <w:top w:val="single" w:sz="4" w:space="0" w:color="000001"/>
+              <w:left w:val="single" w:sz="4" w:space="0" w:color="000001"/>
+              <w:bottom w:val="single" w:sz="4" w:space="0" w:color="000001"/>
+              <w:right w:val="single" w:sz="4" w:space="0" w:color="000001"/>
+              <w:insideH w:val="single" w:sz="4" w:space="0" w:color="000001"/>
+              <w:insideV w:val="single" w:sz="4" w:space="0" w:color="000001"/>
             </w:tcBorders>
             <w:shd w:fill="auto" w:val="clear"/>
             <w:tcMar>
-              <w:left w:w="103" w:type="dxa"/>
+              <w:left w:w="98" w:type="dxa"/>
             </w:tcMar>
           </w:tcPr>
           <w:p>
@@ -2783,16 +2730,16 @@
         <w:trPr/>
         <w:tc>
           <w:tcPr>
-            <w:tcW w:w="2628" w:type="dxa"/>
+            <w:tcW w:w="2627" w:type="dxa"/>
             <w:tcBorders>
-              <w:top w:val="single" w:sz="4" w:space="0" w:color="000000"/>
-              <w:left w:val="single" w:sz="4" w:space="0" w:color="000000"/>
-              <w:bottom w:val="single" w:sz="4" w:space="0" w:color="000000"/>
-              <w:insideH w:val="single" w:sz="4" w:space="0" w:color="000000"/>
+              <w:top w:val="single" w:sz="4" w:space="0" w:color="000001"/>
+              <w:left w:val="single" w:sz="4" w:space="0" w:color="000001"/>
+              <w:bottom w:val="single" w:sz="4" w:space="0" w:color="000001"/>
+              <w:insideH w:val="single" w:sz="4" w:space="0" w:color="000001"/>
             </w:tcBorders>
             <w:shd w:fill="auto" w:val="clear"/>
             <w:tcMar>
-              <w:left w:w="103" w:type="dxa"/>
+              <w:left w:w="98" w:type="dxa"/>
             </w:tcMar>
           </w:tcPr>
           <w:p>
@@ -2814,16 +2761,16 @@
           <w:tcPr>
             <w:tcW w:w="6500" w:type="dxa"/>
             <w:tcBorders>
-              <w:top w:val="single" w:sz="4" w:space="0" w:color="000000"/>
-              <w:left w:val="single" w:sz="4" w:space="0" w:color="000000"/>
-              <w:bottom w:val="single" w:sz="4" w:space="0" w:color="000000"/>
-              <w:right w:val="single" w:sz="4" w:space="0" w:color="000000"/>
-              <w:insideH w:val="single" w:sz="4" w:space="0" w:color="000000"/>
-              <w:insideV w:val="single" w:sz="4" w:space="0" w:color="000000"/>
+              <w:top w:val="single" w:sz="4" w:space="0" w:color="000001"/>
+              <w:left w:val="single" w:sz="4" w:space="0" w:color="000001"/>
+              <w:bottom w:val="single" w:sz="4" w:space="0" w:color="000001"/>
+              <w:right w:val="single" w:sz="4" w:space="0" w:color="000001"/>
+              <w:insideH w:val="single" w:sz="4" w:space="0" w:color="000001"/>
+              <w:insideV w:val="single" w:sz="4" w:space="0" w:color="000001"/>
             </w:tcBorders>
             <w:shd w:fill="auto" w:val="clear"/>
             <w:tcMar>
-              <w:left w:w="103" w:type="dxa"/>
+              <w:left w:w="98" w:type="dxa"/>
             </w:tcMar>
           </w:tcPr>
           <w:p>
@@ -2843,16 +2790,16 @@
         <w:trPr/>
         <w:tc>
           <w:tcPr>
-            <w:tcW w:w="2628" w:type="dxa"/>
+            <w:tcW w:w="2627" w:type="dxa"/>
             <w:tcBorders>
-              <w:top w:val="single" w:sz="4" w:space="0" w:color="000000"/>
-              <w:left w:val="single" w:sz="4" w:space="0" w:color="000000"/>
-              <w:bottom w:val="single" w:sz="4" w:space="0" w:color="000000"/>
-              <w:insideH w:val="single" w:sz="4" w:space="0" w:color="000000"/>
+              <w:top w:val="single" w:sz="4" w:space="0" w:color="000001"/>
+              <w:left w:val="single" w:sz="4" w:space="0" w:color="000001"/>
+              <w:bottom w:val="single" w:sz="4" w:space="0" w:color="000001"/>
+              <w:insideH w:val="single" w:sz="4" w:space="0" w:color="000001"/>
             </w:tcBorders>
             <w:shd w:fill="auto" w:val="clear"/>
             <w:tcMar>
-              <w:left w:w="103" w:type="dxa"/>
+              <w:left w:w="98" w:type="dxa"/>
             </w:tcMar>
           </w:tcPr>
           <w:p>
@@ -2874,16 +2821,16 @@
           <w:tcPr>
             <w:tcW w:w="6500" w:type="dxa"/>
             <w:tcBorders>
-              <w:top w:val="single" w:sz="4" w:space="0" w:color="000000"/>
-              <w:left w:val="single" w:sz="4" w:space="0" w:color="000000"/>
-              <w:bottom w:val="single" w:sz="4" w:space="0" w:color="000000"/>
-              <w:right w:val="single" w:sz="4" w:space="0" w:color="000000"/>
-              <w:insideH w:val="single" w:sz="4" w:space="0" w:color="000000"/>
-              <w:insideV w:val="single" w:sz="4" w:space="0" w:color="000000"/>
+              <w:top w:val="single" w:sz="4" w:space="0" w:color="000001"/>
+              <w:left w:val="single" w:sz="4" w:space="0" w:color="000001"/>
+              <w:bottom w:val="single" w:sz="4" w:space="0" w:color="000001"/>
+              <w:right w:val="single" w:sz="4" w:space="0" w:color="000001"/>
+              <w:insideH w:val="single" w:sz="4" w:space="0" w:color="000001"/>
+              <w:insideV w:val="single" w:sz="4" w:space="0" w:color="000001"/>
             </w:tcBorders>
             <w:shd w:fill="auto" w:val="clear"/>
             <w:tcMar>
-              <w:left w:w="103" w:type="dxa"/>
+              <w:left w:w="98" w:type="dxa"/>
             </w:tcMar>
           </w:tcPr>
           <w:p>
@@ -2955,7 +2902,7 @@
         <w:pStyle w:val="Heading3"/>
         <w:numPr>
           <w:ilvl w:val="0"/>
-          <w:numId w:val="18"/>
+          <w:numId w:val="14"/>
         </w:numPr>
         <w:rPr>
           <w:lang w:val="fr-FR"/>
@@ -2984,9 +2931,7 @@
     <w:p>
       <w:pPr>
         <w:pStyle w:val="Normal"/>
-        <w:rPr>
-          <w:lang w:val="fr-FR"/>
-        </w:rPr>
+        <w:rPr/>
       </w:pPr>
       <w:r>
         <w:rPr>
@@ -2994,7 +2939,7 @@
         </w:rPr>
         <w:drawing>
           <wp:inline distT="0" distB="0" distL="0" distR="0">
-            <wp:extent cx="4815840" cy="3086100"/>
+            <wp:extent cx="4132580" cy="3745230"/>
             <wp:effectExtent l="0" t="0" r="0" b="0"/>
             <wp:docPr id="2" name="Image2" descr=""/>
             <wp:cNvGraphicFramePr>
@@ -3011,7 +2956,6 @@
                   </pic:nvPicPr>
                   <pic:blipFill>
                     <a:blip r:embed="rId3"/>
-                    <a:srcRect l="17261" t="4203" r="18318" b="35232"/>
                     <a:stretch>
                       <a:fillRect/>
                     </a:stretch>
@@ -3019,7 +2963,7 @@
                   <pic:spPr bwMode="auto">
                     <a:xfrm>
                       <a:off x="0" y="0"/>
-                      <a:ext cx="4815840" cy="3086100"/>
+                      <a:ext cx="4132580" cy="3745230"/>
                     </a:xfrm>
                     <a:prstGeom prst="rect">
                       <a:avLst/>
@@ -3039,10 +2983,10 @@
           <w:lang w:val="fr-FR"/>
         </w:rPr>
       </w:pPr>
-      <w:bookmarkStart w:id="9" w:name="OLE_LINK2"/>
-      <w:bookmarkStart w:id="10" w:name="OLE_LINK3"/>
-      <w:bookmarkStart w:id="11" w:name="OLE_LINK2"/>
-      <w:bookmarkStart w:id="12" w:name="OLE_LINK3"/>
+      <w:bookmarkStart w:id="9" w:name="OLE_LINK3"/>
+      <w:bookmarkStart w:id="10" w:name="OLE_LINK2"/>
+      <w:bookmarkStart w:id="11" w:name="OLE_LINK3"/>
+      <w:bookmarkStart w:id="12" w:name="OLE_LINK2"/>
       <w:bookmarkEnd w:id="11"/>
       <w:bookmarkEnd w:id="12"/>
       <w:r>
@@ -3056,14 +3000,14 @@
         <w:pStyle w:val="Heading3"/>
         <w:numPr>
           <w:ilvl w:val="0"/>
-          <w:numId w:val="18"/>
+          <w:numId w:val="14"/>
         </w:numPr>
         <w:rPr>
           <w:lang w:val="fr-FR"/>
         </w:rPr>
       </w:pPr>
-      <w:bookmarkStart w:id="13" w:name="OLE_LINK2"/>
-      <w:bookmarkStart w:id="14" w:name="OLE_LINK3"/>
+      <w:bookmarkStart w:id="13" w:name="OLE_LINK31"/>
+      <w:bookmarkStart w:id="14" w:name="OLE_LINK21"/>
       <w:bookmarkEnd w:id="13"/>
       <w:bookmarkEnd w:id="14"/>
       <w:r>
@@ -3106,7 +3050,7 @@
         <w:pStyle w:val="Commentaires"/>
         <w:numPr>
           <w:ilvl w:val="0"/>
-          <w:numId w:val="10"/>
+          <w:numId w:val="7"/>
         </w:numPr>
         <w:rPr>
           <w:lang w:val="fr-FR"/>
@@ -3124,7 +3068,7 @@
         <w:pStyle w:val="Commentaires"/>
         <w:numPr>
           <w:ilvl w:val="0"/>
-          <w:numId w:val="10"/>
+          <w:numId w:val="7"/>
         </w:numPr>
         <w:rPr>
           <w:lang w:val="fr-FR"/>
@@ -3142,7 +3086,7 @@
         <w:pStyle w:val="Commentaires"/>
         <w:numPr>
           <w:ilvl w:val="0"/>
-          <w:numId w:val="10"/>
+          <w:numId w:val="7"/>
         </w:numPr>
         <w:rPr>
           <w:lang w:val="fr-FR"/>
@@ -3160,7 +3104,7 @@
         <w:pStyle w:val="Commentaires"/>
         <w:numPr>
           <w:ilvl w:val="0"/>
-          <w:numId w:val="10"/>
+          <w:numId w:val="7"/>
         </w:numPr>
         <w:rPr>
           <w:lang w:val="fr-FR"/>
@@ -3178,7 +3122,7 @@
         <w:pStyle w:val="Commentaires"/>
         <w:numPr>
           <w:ilvl w:val="0"/>
-          <w:numId w:val="10"/>
+          <w:numId w:val="7"/>
         </w:numPr>
         <w:rPr>
           <w:lang w:val="fr-FR"/>
@@ -3196,7 +3140,7 @@
         <w:pStyle w:val="Commentaires"/>
         <w:numPr>
           <w:ilvl w:val="0"/>
-          <w:numId w:val="10"/>
+          <w:numId w:val="7"/>
         </w:numPr>
         <w:rPr>
           <w:lang w:val="fr-FR"/>
@@ -3214,7 +3158,7 @@
         <w:pStyle w:val="Commentaires"/>
         <w:numPr>
           <w:ilvl w:val="0"/>
-          <w:numId w:val="10"/>
+          <w:numId w:val="7"/>
         </w:numPr>
         <w:rPr>
           <w:lang w:val="fr-FR"/>
@@ -3232,7 +3176,7 @@
         <w:pStyle w:val="Commentaires"/>
         <w:numPr>
           <w:ilvl w:val="0"/>
-          <w:numId w:val="10"/>
+          <w:numId w:val="7"/>
         </w:numPr>
         <w:rPr>
           <w:lang w:val="fr-FR"/>
@@ -3262,16 +3206,16 @@
       <w:tblPr>
         <w:tblW w:w="9200" w:type="dxa"/>
         <w:jc w:val="left"/>
-        <w:tblInd w:w="-10" w:type="dxa"/>
+        <w:tblInd w:w="-15" w:type="dxa"/>
         <w:tblBorders>
-          <w:top w:val="single" w:sz="4" w:space="0" w:color="000000"/>
-          <w:left w:val="single" w:sz="4" w:space="0" w:color="000000"/>
-          <w:bottom w:val="single" w:sz="4" w:space="0" w:color="000000"/>
-          <w:insideH w:val="single" w:sz="4" w:space="0" w:color="000000"/>
+          <w:top w:val="single" w:sz="4" w:space="0" w:color="000001"/>
+          <w:left w:val="single" w:sz="4" w:space="0" w:color="000001"/>
+          <w:bottom w:val="single" w:sz="4" w:space="0" w:color="000001"/>
+          <w:insideH w:val="single" w:sz="4" w:space="0" w:color="000001"/>
         </w:tblBorders>
         <w:tblCellMar>
           <w:top w:w="0" w:type="dxa"/>
-          <w:left w:w="103" w:type="dxa"/>
+          <w:left w:w="98" w:type="dxa"/>
           <w:bottom w:w="0" w:type="dxa"/>
           <w:right w:w="108" w:type="dxa"/>
         </w:tblCellMar>
@@ -3279,7 +3223,7 @@
       <w:tblGrid>
         <w:gridCol w:w="5242"/>
         <w:gridCol w:w="1387"/>
-        <w:gridCol w:w="1134"/>
+        <w:gridCol w:w="1133"/>
         <w:gridCol w:w="1437"/>
       </w:tblGrid>
       <w:tr>
@@ -3288,14 +3232,14 @@
           <w:tcPr>
             <w:tcW w:w="5242" w:type="dxa"/>
             <w:tcBorders>
-              <w:top w:val="single" w:sz="4" w:space="0" w:color="000000"/>
-              <w:left w:val="single" w:sz="4" w:space="0" w:color="000000"/>
-              <w:bottom w:val="single" w:sz="4" w:space="0" w:color="000000"/>
-              <w:insideH w:val="single" w:sz="4" w:space="0" w:color="000000"/>
+              <w:top w:val="single" w:sz="4" w:space="0" w:color="000001"/>
+              <w:left w:val="single" w:sz="4" w:space="0" w:color="000001"/>
+              <w:bottom w:val="single" w:sz="4" w:space="0" w:color="000001"/>
+              <w:insideH w:val="single" w:sz="4" w:space="0" w:color="000001"/>
             </w:tcBorders>
             <w:shd w:fill="auto" w:val="clear"/>
             <w:tcMar>
-              <w:left w:w="103" w:type="dxa"/>
+              <w:left w:w="98" w:type="dxa"/>
             </w:tcMar>
           </w:tcPr>
           <w:p>
@@ -3322,14 +3266,14 @@
           <w:tcPr>
             <w:tcW w:w="1387" w:type="dxa"/>
             <w:tcBorders>
-              <w:top w:val="single" w:sz="4" w:space="0" w:color="000000"/>
-              <w:left w:val="single" w:sz="4" w:space="0" w:color="000000"/>
-              <w:bottom w:val="single" w:sz="4" w:space="0" w:color="000000"/>
-              <w:insideH w:val="single" w:sz="4" w:space="0" w:color="000000"/>
+              <w:top w:val="single" w:sz="4" w:space="0" w:color="000001"/>
+              <w:left w:val="single" w:sz="4" w:space="0" w:color="000001"/>
+              <w:bottom w:val="single" w:sz="4" w:space="0" w:color="000001"/>
+              <w:insideH w:val="single" w:sz="4" w:space="0" w:color="000001"/>
             </w:tcBorders>
             <w:shd w:fill="auto" w:val="clear"/>
             <w:tcMar>
-              <w:left w:w="103" w:type="dxa"/>
+              <w:left w:w="98" w:type="dxa"/>
             </w:tcMar>
           </w:tcPr>
           <w:p>
@@ -3354,16 +3298,16 @@
         </w:tc>
         <w:tc>
           <w:tcPr>
-            <w:tcW w:w="1134" w:type="dxa"/>
+            <w:tcW w:w="1133" w:type="dxa"/>
             <w:tcBorders>
-              <w:top w:val="single" w:sz="4" w:space="0" w:color="000000"/>
-              <w:left w:val="single" w:sz="4" w:space="0" w:color="000000"/>
-              <w:bottom w:val="single" w:sz="4" w:space="0" w:color="000000"/>
-              <w:insideH w:val="single" w:sz="4" w:space="0" w:color="000000"/>
+              <w:top w:val="single" w:sz="4" w:space="0" w:color="000001"/>
+              <w:left w:val="single" w:sz="4" w:space="0" w:color="000001"/>
+              <w:bottom w:val="single" w:sz="4" w:space="0" w:color="000001"/>
+              <w:insideH w:val="single" w:sz="4" w:space="0" w:color="000001"/>
             </w:tcBorders>
             <w:shd w:fill="auto" w:val="clear"/>
             <w:tcMar>
-              <w:left w:w="103" w:type="dxa"/>
+              <w:left w:w="98" w:type="dxa"/>
             </w:tcMar>
           </w:tcPr>
           <w:p>
@@ -3390,16 +3334,16 @@
           <w:tcPr>
             <w:tcW w:w="1437" w:type="dxa"/>
             <w:tcBorders>
-              <w:top w:val="single" w:sz="4" w:space="0" w:color="000000"/>
-              <w:left w:val="single" w:sz="4" w:space="0" w:color="000000"/>
-              <w:bottom w:val="single" w:sz="4" w:space="0" w:color="000000"/>
-              <w:right w:val="single" w:sz="4" w:space="0" w:color="000000"/>
-              <w:insideH w:val="single" w:sz="4" w:space="0" w:color="000000"/>
-              <w:insideV w:val="single" w:sz="4" w:space="0" w:color="000000"/>
+              <w:top w:val="single" w:sz="4" w:space="0" w:color="000001"/>
+              <w:left w:val="single" w:sz="4" w:space="0" w:color="000001"/>
+              <w:bottom w:val="single" w:sz="4" w:space="0" w:color="000001"/>
+              <w:right w:val="single" w:sz="4" w:space="0" w:color="000001"/>
+              <w:insideH w:val="single" w:sz="4" w:space="0" w:color="000001"/>
+              <w:insideV w:val="single" w:sz="4" w:space="0" w:color="000001"/>
             </w:tcBorders>
             <w:shd w:fill="auto" w:val="clear"/>
             <w:tcMar>
-              <w:left w:w="103" w:type="dxa"/>
+              <w:left w:w="98" w:type="dxa"/>
             </w:tcMar>
           </w:tcPr>
           <w:p>
@@ -3429,14 +3373,14 @@
           <w:tcPr>
             <w:tcW w:w="5242" w:type="dxa"/>
             <w:tcBorders>
-              <w:top w:val="single" w:sz="4" w:space="0" w:color="000000"/>
-              <w:left w:val="single" w:sz="4" w:space="0" w:color="000000"/>
-              <w:bottom w:val="single" w:sz="4" w:space="0" w:color="000000"/>
-              <w:insideH w:val="single" w:sz="4" w:space="0" w:color="000000"/>
+              <w:top w:val="single" w:sz="4" w:space="0" w:color="000001"/>
+              <w:left w:val="single" w:sz="4" w:space="0" w:color="000001"/>
+              <w:bottom w:val="single" w:sz="4" w:space="0" w:color="000001"/>
+              <w:insideH w:val="single" w:sz="4" w:space="0" w:color="000001"/>
             </w:tcBorders>
             <w:shd w:fill="auto" w:val="clear"/>
             <w:tcMar>
-              <w:left w:w="103" w:type="dxa"/>
+              <w:left w:w="98" w:type="dxa"/>
             </w:tcMar>
           </w:tcPr>
           <w:p>
@@ -3456,14 +3400,14 @@
           <w:tcPr>
             <w:tcW w:w="1387" w:type="dxa"/>
             <w:tcBorders>
-              <w:top w:val="single" w:sz="4" w:space="0" w:color="000000"/>
-              <w:left w:val="single" w:sz="4" w:space="0" w:color="000000"/>
-              <w:bottom w:val="single" w:sz="4" w:space="0" w:color="000000"/>
-              <w:insideH w:val="single" w:sz="4" w:space="0" w:color="000000"/>
+              <w:top w:val="single" w:sz="4" w:space="0" w:color="000001"/>
+              <w:left w:val="single" w:sz="4" w:space="0" w:color="000001"/>
+              <w:bottom w:val="single" w:sz="4" w:space="0" w:color="000001"/>
+              <w:insideH w:val="single" w:sz="4" w:space="0" w:color="000001"/>
             </w:tcBorders>
             <w:shd w:fill="auto" w:val="clear"/>
             <w:tcMar>
-              <w:left w:w="103" w:type="dxa"/>
+              <w:left w:w="98" w:type="dxa"/>
             </w:tcMar>
           </w:tcPr>
           <w:p>
@@ -3481,16 +3425,16 @@
         </w:tc>
         <w:tc>
           <w:tcPr>
-            <w:tcW w:w="1134" w:type="dxa"/>
+            <w:tcW w:w="1133" w:type="dxa"/>
             <w:tcBorders>
-              <w:top w:val="single" w:sz="4" w:space="0" w:color="000000"/>
-              <w:left w:val="single" w:sz="4" w:space="0" w:color="000000"/>
-              <w:bottom w:val="single" w:sz="4" w:space="0" w:color="000000"/>
-              <w:insideH w:val="single" w:sz="4" w:space="0" w:color="000000"/>
+              <w:top w:val="single" w:sz="4" w:space="0" w:color="000001"/>
+              <w:left w:val="single" w:sz="4" w:space="0" w:color="000001"/>
+              <w:bottom w:val="single" w:sz="4" w:space="0" w:color="000001"/>
+              <w:insideH w:val="single" w:sz="4" w:space="0" w:color="000001"/>
             </w:tcBorders>
             <w:shd w:fill="auto" w:val="clear"/>
             <w:tcMar>
-              <w:left w:w="103" w:type="dxa"/>
+              <w:left w:w="98" w:type="dxa"/>
             </w:tcMar>
           </w:tcPr>
           <w:p>
@@ -3510,16 +3454,16 @@
           <w:tcPr>
             <w:tcW w:w="1437" w:type="dxa"/>
             <w:tcBorders>
-              <w:top w:val="single" w:sz="4" w:space="0" w:color="000000"/>
-              <w:left w:val="single" w:sz="4" w:space="0" w:color="000000"/>
-              <w:bottom w:val="single" w:sz="4" w:space="0" w:color="000000"/>
-              <w:right w:val="single" w:sz="4" w:space="0" w:color="000000"/>
-              <w:insideH w:val="single" w:sz="4" w:space="0" w:color="000000"/>
-              <w:insideV w:val="single" w:sz="4" w:space="0" w:color="000000"/>
+              <w:top w:val="single" w:sz="4" w:space="0" w:color="000001"/>
+              <w:left w:val="single" w:sz="4" w:space="0" w:color="000001"/>
+              <w:bottom w:val="single" w:sz="4" w:space="0" w:color="000001"/>
+              <w:right w:val="single" w:sz="4" w:space="0" w:color="000001"/>
+              <w:insideH w:val="single" w:sz="4" w:space="0" w:color="000001"/>
+              <w:insideV w:val="single" w:sz="4" w:space="0" w:color="000001"/>
             </w:tcBorders>
             <w:shd w:fill="auto" w:val="clear"/>
             <w:tcMar>
-              <w:left w:w="103" w:type="dxa"/>
+              <w:left w:w="98" w:type="dxa"/>
             </w:tcMar>
           </w:tcPr>
           <w:p>
@@ -3691,7 +3635,7 @@
         <w:pStyle w:val="Heading3"/>
         <w:numPr>
           <w:ilvl w:val="0"/>
-          <w:numId w:val="19"/>
+          <w:numId w:val="15"/>
         </w:numPr>
         <w:rPr>
           <w:lang w:val="fr-FR"/>
@@ -4012,7 +3956,7 @@
         <w:pStyle w:val="Casdutilisationtape1"/>
         <w:numPr>
           <w:ilvl w:val="0"/>
-          <w:numId w:val="15"/>
+          <w:numId w:val="11"/>
         </w:numPr>
         <w:tabs>
           <w:tab w:val="left" w:pos="720" w:leader="none"/>
@@ -4062,7 +4006,7 @@
         <w:pStyle w:val="Casdutilisationtape1"/>
         <w:numPr>
           <w:ilvl w:val="0"/>
-          <w:numId w:val="15"/>
+          <w:numId w:val="11"/>
         </w:numPr>
         <w:tabs>
           <w:tab w:val="left" w:pos="720" w:leader="none"/>
@@ -4084,7 +4028,7 @@
         <w:pStyle w:val="Casdutilisationtape1"/>
         <w:numPr>
           <w:ilvl w:val="0"/>
-          <w:numId w:val="15"/>
+          <w:numId w:val="11"/>
         </w:numPr>
         <w:tabs>
           <w:tab w:val="left" w:pos="720" w:leader="none"/>
@@ -4293,7 +4237,7 @@
         <w:pStyle w:val="Casdutilisationtape1"/>
         <w:numPr>
           <w:ilvl w:val="0"/>
-          <w:numId w:val="15"/>
+          <w:numId w:val="11"/>
         </w:numPr>
         <w:tabs>
           <w:tab w:val="left" w:pos="360" w:leader="none"/>
@@ -4315,7 +4259,7 @@
         <w:pStyle w:val="Casdutilisationtape2"/>
         <w:numPr>
           <w:ilvl w:val="0"/>
-          <w:numId w:val="12"/>
+          <w:numId w:val="9"/>
         </w:numPr>
         <w:rPr>
           <w:lang w:val="fr-FR"/>
@@ -4333,7 +4277,7 @@
         <w:pStyle w:val="Casdutilisationtape2"/>
         <w:numPr>
           <w:ilvl w:val="0"/>
-          <w:numId w:val="12"/>
+          <w:numId w:val="9"/>
         </w:numPr>
         <w:rPr>
           <w:lang w:val="fr-FR"/>
@@ -4351,7 +4295,7 @@
         <w:pStyle w:val="Casdutilisationtape1"/>
         <w:numPr>
           <w:ilvl w:val="0"/>
-          <w:numId w:val="15"/>
+          <w:numId w:val="11"/>
         </w:numPr>
         <w:tabs>
           <w:tab w:val="left" w:pos="360" w:leader="none"/>
@@ -4373,7 +4317,7 @@
         <w:pStyle w:val="Casdutilisationtape2"/>
         <w:numPr>
           <w:ilvl w:val="0"/>
-          <w:numId w:val="12"/>
+          <w:numId w:val="9"/>
         </w:numPr>
         <w:rPr>
           <w:lang w:val="fr-FR"/>
@@ -4391,7 +4335,7 @@
         <w:pStyle w:val="Casdutilisationtape2"/>
         <w:numPr>
           <w:ilvl w:val="0"/>
-          <w:numId w:val="12"/>
+          <w:numId w:val="9"/>
         </w:numPr>
         <w:rPr>
           <w:lang w:val="fr-FR"/>
@@ -4514,7 +4458,7 @@
         <w:pStyle w:val="Casdutilisationtape2"/>
         <w:numPr>
           <w:ilvl w:val="0"/>
-          <w:numId w:val="20"/>
+          <w:numId w:val="16"/>
         </w:numPr>
         <w:rPr>
           <w:lang w:val="fr-FR"/>
@@ -4533,7 +4477,7 @@
         <w:pStyle w:val="Casdutilisationtape2"/>
         <w:numPr>
           <w:ilvl w:val="0"/>
-          <w:numId w:val="20"/>
+          <w:numId w:val="16"/>
         </w:numPr>
         <w:rPr>
           <w:lang w:val="fr-FR"/>
@@ -4742,10 +4686,9 @@
         <w:pStyle w:val="Listepuces2"/>
         <w:numPr>
           <w:ilvl w:val="0"/>
-          <w:numId w:val="4"/>
+          <w:numId w:val="2"/>
         </w:numPr>
-        <w:pBdr/>
-        <w:shd w:fill="FFFFFF" w:val="clear"/>
+        <w:shd w:val="clear" w:fill="FFFFFF"/>
         <w:spacing w:lineRule="auto" w:line="240" w:before="120" w:after="120"/>
         <w:contextualSpacing/>
         <w:jc w:val="both"/>
@@ -4764,10 +4707,9 @@
         <w:pStyle w:val="Listepuces2"/>
         <w:numPr>
           <w:ilvl w:val="0"/>
-          <w:numId w:val="4"/>
+          <w:numId w:val="2"/>
         </w:numPr>
-        <w:pBdr/>
-        <w:shd w:fill="FFFFFF" w:val="clear"/>
+        <w:shd w:val="clear" w:fill="FFFFFF"/>
         <w:spacing w:lineRule="auto" w:line="240" w:before="120" w:after="120"/>
         <w:contextualSpacing/>
         <w:jc w:val="both"/>
@@ -4957,7 +4899,7 @@
         <w:pStyle w:val="Commentaires"/>
         <w:numPr>
           <w:ilvl w:val="0"/>
-          <w:numId w:val="6"/>
+          <w:numId w:val="3"/>
         </w:numPr>
         <w:rPr>
           <w:lang w:val="fr-FR"/>
@@ -4975,7 +4917,7 @@
         <w:pStyle w:val="Commentaires"/>
         <w:numPr>
           <w:ilvl w:val="0"/>
-          <w:numId w:val="6"/>
+          <w:numId w:val="3"/>
         </w:numPr>
         <w:rPr>
           <w:lang w:val="fr-FR"/>
@@ -4993,7 +4935,7 @@
         <w:pStyle w:val="Commentaires"/>
         <w:numPr>
           <w:ilvl w:val="0"/>
-          <w:numId w:val="6"/>
+          <w:numId w:val="3"/>
         </w:numPr>
         <w:rPr>
           <w:lang w:val="fr-FR"/>
@@ -5011,7 +4953,7 @@
         <w:pStyle w:val="Commentaires"/>
         <w:numPr>
           <w:ilvl w:val="0"/>
-          <w:numId w:val="6"/>
+          <w:numId w:val="3"/>
         </w:numPr>
         <w:rPr>
           <w:lang w:val="fr-FR"/>
@@ -5029,7 +4971,7 @@
         <w:pStyle w:val="Commentaires"/>
         <w:numPr>
           <w:ilvl w:val="0"/>
-          <w:numId w:val="6"/>
+          <w:numId w:val="3"/>
         </w:numPr>
         <w:rPr>
           <w:lang w:val="fr-FR"/>
@@ -5047,7 +4989,7 @@
         <w:pStyle w:val="Commentaires"/>
         <w:numPr>
           <w:ilvl w:val="0"/>
-          <w:numId w:val="6"/>
+          <w:numId w:val="3"/>
         </w:numPr>
         <w:rPr>
           <w:lang w:val="fr-FR"/>
@@ -5065,7 +5007,7 @@
         <w:pStyle w:val="Commentaires"/>
         <w:numPr>
           <w:ilvl w:val="0"/>
-          <w:numId w:val="6"/>
+          <w:numId w:val="3"/>
         </w:numPr>
         <w:rPr>
           <w:lang w:val="fr-FR"/>
@@ -5083,7 +5025,7 @@
         <w:pStyle w:val="Commentaires"/>
         <w:numPr>
           <w:ilvl w:val="0"/>
-          <w:numId w:val="6"/>
+          <w:numId w:val="3"/>
         </w:numPr>
         <w:rPr>
           <w:lang w:val="fr-FR"/>
@@ -5199,18 +5141,12 @@
         </w:rPr>
       </w:pPr>
       <w:bookmarkStart w:id="22" w:name="__RefHeading___Toc254870980"/>
-      <w:r>
-        <w:rPr>
-          <w:lang w:val="fr-FR"/>
-        </w:rPr>
-        <w:t>Attributs de qualité</w:t>
-      </w:r>
       <w:bookmarkEnd w:id="22"/>
       <w:r>
         <w:rPr>
           <w:lang w:val="fr-FR"/>
         </w:rPr>
-        <w:t xml:space="preserve"> </w:t>
+        <w:t xml:space="preserve">Attributs de qualité </w:t>
       </w:r>
     </w:p>
     <w:p>
@@ -5278,7 +5214,7 @@
         <w:pStyle w:val="Paragraphedeliste"/>
         <w:numPr>
           <w:ilvl w:val="0"/>
-          <w:numId w:val="13"/>
+          <w:numId w:val="10"/>
         </w:numPr>
         <w:rPr>
           <w:iCs/>
@@ -5302,7 +5238,7 @@
         <w:pStyle w:val="Paragraphedeliste"/>
         <w:numPr>
           <w:ilvl w:val="0"/>
-          <w:numId w:val="13"/>
+          <w:numId w:val="10"/>
         </w:numPr>
         <w:rPr>
           <w:iCs/>
@@ -5326,7 +5262,7 @@
         <w:pStyle w:val="Paragraphedeliste"/>
         <w:numPr>
           <w:ilvl w:val="0"/>
-          <w:numId w:val="13"/>
+          <w:numId w:val="10"/>
         </w:numPr>
         <w:rPr>
           <w:iCs/>
@@ -5350,7 +5286,7 @@
         <w:pStyle w:val="Paragraphedeliste"/>
         <w:numPr>
           <w:ilvl w:val="0"/>
-          <w:numId w:val="13"/>
+          <w:numId w:val="10"/>
         </w:numPr>
         <w:rPr>
           <w:iCs/>
@@ -5374,7 +5310,7 @@
         <w:pStyle w:val="Paragraphedeliste"/>
         <w:numPr>
           <w:ilvl w:val="0"/>
-          <w:numId w:val="13"/>
+          <w:numId w:val="10"/>
         </w:numPr>
         <w:rPr>
           <w:iCs/>
@@ -5398,7 +5334,7 @@
         <w:pStyle w:val="Paragraphedeliste"/>
         <w:numPr>
           <w:ilvl w:val="0"/>
-          <w:numId w:val="13"/>
+          <w:numId w:val="10"/>
         </w:numPr>
         <w:rPr>
           <w:iCs/>
@@ -5422,7 +5358,7 @@
         <w:pStyle w:val="Paragraphedeliste"/>
         <w:numPr>
           <w:ilvl w:val="0"/>
-          <w:numId w:val="13"/>
+          <w:numId w:val="10"/>
         </w:numPr>
         <w:rPr>
           <w:iCs/>
@@ -5446,7 +5382,7 @@
         <w:pStyle w:val="Paragraphedeliste"/>
         <w:numPr>
           <w:ilvl w:val="0"/>
-          <w:numId w:val="13"/>
+          <w:numId w:val="10"/>
         </w:numPr>
         <w:rPr>
           <w:iCs/>
@@ -5470,7 +5406,7 @@
         <w:pStyle w:val="Paragraphedeliste"/>
         <w:numPr>
           <w:ilvl w:val="0"/>
-          <w:numId w:val="13"/>
+          <w:numId w:val="10"/>
         </w:numPr>
         <w:rPr>
           <w:iCs/>
@@ -5494,7 +5430,7 @@
         <w:pStyle w:val="Paragraphedeliste"/>
         <w:numPr>
           <w:ilvl w:val="0"/>
-          <w:numId w:val="13"/>
+          <w:numId w:val="10"/>
         </w:numPr>
         <w:rPr>
           <w:iCs/>
@@ -5538,7 +5474,7 @@
         <w:pStyle w:val="Paragraphedeliste"/>
         <w:numPr>
           <w:ilvl w:val="0"/>
-          <w:numId w:val="7"/>
+          <w:numId w:val="4"/>
         </w:numPr>
         <w:rPr>
           <w:iCs/>
@@ -5562,7 +5498,7 @@
         <w:pStyle w:val="Paragraphedeliste"/>
         <w:numPr>
           <w:ilvl w:val="0"/>
-          <w:numId w:val="7"/>
+          <w:numId w:val="4"/>
         </w:numPr>
         <w:rPr>
           <w:iCs/>
@@ -5586,7 +5522,7 @@
         <w:pStyle w:val="Paragraphedeliste"/>
         <w:numPr>
           <w:ilvl w:val="0"/>
-          <w:numId w:val="7"/>
+          <w:numId w:val="4"/>
         </w:numPr>
         <w:rPr>
           <w:iCs/>
@@ -5610,7 +5546,7 @@
         <w:pStyle w:val="Paragraphedeliste"/>
         <w:numPr>
           <w:ilvl w:val="0"/>
-          <w:numId w:val="7"/>
+          <w:numId w:val="4"/>
         </w:numPr>
         <w:rPr>
           <w:iCs/>
@@ -5633,488 +5569,23 @@
       <w:pPr>
         <w:pStyle w:val="TextBody"/>
         <w:spacing w:before="120" w:after="120"/>
-        <w:rPr>
-          <w:iCs/>
-          <w:color w:val="0000FF"/>
-          <w:sz w:val="20"/>
-          <w:lang w:val="fr-FR"/>
-        </w:rPr>
-      </w:pPr>
-      <w:r>
-        <w:rPr>
-          <w:iCs/>
-          <w:color w:val="0000FF"/>
-          <w:sz w:val="20"/>
-          <w:lang w:val="fr-FR"/>
-        </w:rPr>
+        <w:rPr/>
+      </w:pPr>
+      <w:r>
+        <w:rPr/>
       </w:r>
     </w:p>
     <w:sectPr>
-      <w:headerReference w:type="default" r:id="rId5"/>
-      <w:footerReference w:type="default" r:id="rId6"/>
       <w:type w:val="nextPage"/>
       <w:pgSz w:w="11906" w:h="16838"/>
-      <w:pgMar w:left="1418" w:right="1418" w:header="709" w:top="1418" w:footer="709" w:bottom="1418" w:gutter="0"/>
+      <w:pgMar w:left="1418" w:right="1418" w:header="0" w:top="1134" w:footer="0" w:bottom="1134" w:gutter="0"/>
       <w:pgNumType w:fmt="decimal"/>
       <w:formProt w:val="false"/>
       <w:textDirection w:val="lrTb"/>
-      <w:docGrid w:type="default" w:linePitch="360" w:charSpace="0"/>
+      <w:docGrid w:type="default" w:linePitch="360" w:charSpace="4294965247"/>
     </w:sectPr>
   </w:body>
 </w:document>
-</file>
-
-<file path=word/footer1.xml><?xml version="1.0" encoding="utf-8"?>
-<w:ftr xmlns:o="urn:schemas-microsoft-com:office:office" xmlns:r="http://schemas.openxmlformats.org/officeDocument/2006/relationships" xmlns:v="urn:schemas-microsoft-com:vml" xmlns:w="http://schemas.openxmlformats.org/wordprocessingml/2006/main" xmlns:w10="urn:schemas-microsoft-com:office:word" xmlns:wp="http://schemas.openxmlformats.org/drawingml/2006/wordprocessingDrawing" xmlns:wps="http://schemas.microsoft.com/office/word/2010/wordprocessingShape" xmlns:wpg="http://schemas.microsoft.com/office/word/2010/wordprocessingGroup" xmlns:mc="http://schemas.openxmlformats.org/markup-compatibility/2006" xmlns:wp14="http://schemas.microsoft.com/office/word/2010/wordprocessingDrawing" xmlns:w14="http://schemas.microsoft.com/office/word/2010/wordml" mc:Ignorable="w14 wp14">
-  <w:p>
-    <w:pPr>
-      <w:pStyle w:val="Footer"/>
-      <w:pBdr>
-        <w:top w:val="single" w:sz="4" w:space="1" w:color="000000"/>
-      </w:pBdr>
-      <w:rPr>
-        <w:lang w:val="fr-FR"/>
-      </w:rPr>
-    </w:pPr>
-    <w:r>
-      <w:rPr>
-        <w:lang w:val="fr-FR"/>
-      </w:rPr>
-      <w:fldChar w:fldCharType="begin"/>
-    </w:r>
-    <w:r>
-      <w:instrText> FILENAME </w:instrText>
-    </w:r>
-    <w:r>
-      <w:fldChar w:fldCharType="separate"/>
-    </w:r>
-    <w:r>
-      <w:t>Spécifications.doc</w:t>
-    </w:r>
-    <w:r>
-      <w:fldChar w:fldCharType="end"/>
-    </w:r>
-    <w:r>
-      <w:rPr>
-        <w:lang w:val="fr-FR"/>
-      </w:rPr>
-      <w:tab/>
-      <w:tab/>
-      <w:t>page</w:t>
-    </w:r>
-    <w:r>
-      <w:rPr>
-        <w:rStyle w:val="PageNumber"/>
-        <w:lang w:val="fr-FR"/>
-      </w:rPr>
-      <w:t xml:space="preserve"> </w:t>
-    </w:r>
-    <w:r>
-      <w:rPr>
-        <w:rStyle w:val="PageNumber"/>
-        <w:lang w:val="fr-FR"/>
-      </w:rPr>
-      <w:fldChar w:fldCharType="begin"/>
-    </w:r>
-    <w:r>
-      <w:instrText> PAGE </w:instrText>
-    </w:r>
-    <w:r>
-      <w:fldChar w:fldCharType="separate"/>
-    </w:r>
-    <w:r>
-      <w:t>12</w:t>
-    </w:r>
-    <w:r>
-      <w:fldChar w:fldCharType="end"/>
-    </w:r>
-    <w:r>
-      <w:rPr>
-        <w:rStyle w:val="PageNumber"/>
-        <w:lang w:val="fr-FR"/>
-      </w:rPr>
-      <w:t>/</w:t>
-    </w:r>
-    <w:r>
-      <w:rPr>
-        <w:rStyle w:val="PageNumber"/>
-        <w:lang w:val="fr-FR"/>
-      </w:rPr>
-      <w:fldChar w:fldCharType="begin"/>
-    </w:r>
-    <w:r>
-      <w:instrText> NUMPAGES \* ARABIC </w:instrText>
-    </w:r>
-    <w:r>
-      <w:fldChar w:fldCharType="separate"/>
-    </w:r>
-    <w:r>
-      <w:t>12</w:t>
-    </w:r>
-    <w:r>
-      <w:fldChar w:fldCharType="end"/>
-    </w:r>
-  </w:p>
-  <w:p>
-    <w:pPr>
-      <w:pStyle w:val="Footer"/>
-      <w:spacing w:before="0" w:after="200"/>
-      <w:rPr>
-        <w:lang w:val="fr-FR"/>
-      </w:rPr>
-    </w:pPr>
-    <w:r>
-      <w:rPr>
-        <w:lang w:val="fr-FR"/>
-      </w:rPr>
-    </w:r>
-  </w:p>
-</w:ftr>
-</file>
-
-<file path=word/header1.xml><?xml version="1.0" encoding="utf-8"?>
-<w:hdr xmlns:o="urn:schemas-microsoft-com:office:office" xmlns:r="http://schemas.openxmlformats.org/officeDocument/2006/relationships" xmlns:v="urn:schemas-microsoft-com:vml" xmlns:w="http://schemas.openxmlformats.org/wordprocessingml/2006/main" xmlns:w10="urn:schemas-microsoft-com:office:word" xmlns:wp="http://schemas.openxmlformats.org/drawingml/2006/wordprocessingDrawing" xmlns:wps="http://schemas.microsoft.com/office/word/2010/wordprocessingShape" xmlns:wpg="http://schemas.microsoft.com/office/word/2010/wordprocessingGroup" xmlns:mc="http://schemas.openxmlformats.org/markup-compatibility/2006" xmlns:wp14="http://schemas.microsoft.com/office/word/2010/wordprocessingDrawing" xmlns:w14="http://schemas.microsoft.com/office/word/2010/wordml" mc:Ignorable="w14 wp14">
-  <w:tbl>
-    <w:tblPr>
-      <w:tblW w:w="9430" w:type="dxa"/>
-      <w:jc w:val="left"/>
-      <w:tblInd w:w="0" w:type="dxa"/>
-      <w:tblBorders/>
-      <w:tblCellMar>
-        <w:top w:w="0" w:type="dxa"/>
-        <w:left w:w="70" w:type="dxa"/>
-        <w:bottom w:w="0" w:type="dxa"/>
-        <w:right w:w="70" w:type="dxa"/>
-      </w:tblCellMar>
-    </w:tblPr>
-    <w:tblGrid>
-      <w:gridCol w:w="2098"/>
-      <w:gridCol w:w="2355"/>
-      <w:gridCol w:w="2337"/>
-      <w:gridCol w:w="2640"/>
-    </w:tblGrid>
-    <w:tr>
-      <w:trPr>
-        <w:trHeight w:val="363" w:hRule="atLeast"/>
-        <w:cantSplit w:val="true"/>
-      </w:trPr>
-      <w:tc>
-        <w:tcPr>
-          <w:tcW w:w="2098" w:type="dxa"/>
-          <w:vMerge w:val="restart"/>
-          <w:tcBorders/>
-          <w:shd w:fill="auto" w:val="clear"/>
-          <w:vAlign w:val="center"/>
-        </w:tcPr>
-        <w:p>
-          <w:pPr>
-            <w:pStyle w:val="Header"/>
-            <w:spacing w:before="0" w:after="200"/>
-            <w:jc w:val="center"/>
-            <w:rPr>
-              <w:lang w:val="fr-FR" w:eastAsia="en-US" w:bidi="ar-SA"/>
-            </w:rPr>
-          </w:pPr>
-          <w:r>
-            <w:rPr>
-              <w:lang w:val="fr-FR" w:eastAsia="en-US" w:bidi="ar-SA"/>
-            </w:rPr>
-            <w:drawing>
-              <wp:inline distT="0" distB="0" distL="0" distR="0">
-                <wp:extent cx="1242695" cy="429260"/>
-                <wp:effectExtent l="0" t="0" r="0" b="0"/>
-                <wp:docPr id="3" name="Image3" descr=""/>
-                <wp:cNvGraphicFramePr>
-                  <a:graphicFrameLocks xmlns:a="http://schemas.openxmlformats.org/drawingml/2006/main" noChangeAspect="1"/>
-                </wp:cNvGraphicFramePr>
-                <a:graphic xmlns:a="http://schemas.openxmlformats.org/drawingml/2006/main">
-                  <a:graphicData uri="http://schemas.openxmlformats.org/drawingml/2006/picture">
-                    <pic:pic xmlns:pic="http://schemas.openxmlformats.org/drawingml/2006/picture">
-                      <pic:nvPicPr>
-                        <pic:cNvPr id="3" name="Image3" descr=""/>
-                        <pic:cNvPicPr>
-                          <a:picLocks noChangeAspect="1" noChangeArrowheads="1"/>
-                        </pic:cNvPicPr>
-                      </pic:nvPicPr>
-                      <pic:blipFill>
-                        <a:blip r:embed="rId1"/>
-                        <a:stretch>
-                          <a:fillRect/>
-                        </a:stretch>
-                      </pic:blipFill>
-                      <pic:spPr bwMode="auto">
-                        <a:xfrm>
-                          <a:off x="0" y="0"/>
-                          <a:ext cx="1242695" cy="429260"/>
-                        </a:xfrm>
-                        <a:prstGeom prst="rect">
-                          <a:avLst/>
-                        </a:prstGeom>
-                      </pic:spPr>
-                    </pic:pic>
-                  </a:graphicData>
-                </a:graphic>
-              </wp:inline>
-            </w:drawing>
-          </w:r>
-        </w:p>
-      </w:tc>
-      <w:tc>
-        <w:tcPr>
-          <w:tcW w:w="2355" w:type="dxa"/>
-          <w:vMerge w:val="restart"/>
-          <w:tcBorders/>
-          <w:shd w:fill="auto" w:val="clear"/>
-          <w:vAlign w:val="center"/>
-        </w:tcPr>
-        <w:p>
-          <w:pPr>
-            <w:pStyle w:val="Header"/>
-            <w:spacing w:before="0" w:after="200"/>
-            <w:jc w:val="center"/>
-            <w:rPr>
-              <w:lang w:val="fr-FR"/>
-            </w:rPr>
-          </w:pPr>
-          <w:r>
-            <w:rPr>
-              <w:lang w:val="fr-FR"/>
-            </w:rPr>
-            <w:fldChar w:fldCharType="begin" w:fldLock="true"/>
-          </w:r>
-          <w:r>
-            <w:instrText> DOCPROPERTY "Promotion"</w:instrText>
-          </w:r>
-          <w:r>
-            <w:fldChar w:fldCharType="separate"/>
-          </w:r>
-          <w:r>
-            <w:t>2014S</w:t>
-          </w:r>
-          <w:r>
-            <w:fldChar w:fldCharType="end"/>
-          </w:r>
-        </w:p>
-      </w:tc>
-      <w:tc>
-        <w:tcPr>
-          <w:tcW w:w="2337" w:type="dxa"/>
-          <w:tcBorders/>
-          <w:shd w:fill="auto" w:val="clear"/>
-          <w:vAlign w:val="center"/>
-        </w:tcPr>
-        <w:p>
-          <w:pPr>
-            <w:pStyle w:val="Header"/>
-            <w:spacing w:before="0" w:after="200"/>
-            <w:jc w:val="center"/>
-            <w:rPr/>
-          </w:pPr>
-          <w:r>
-            <w:rPr>
-              <w:lang w:val="fr-FR"/>
-            </w:rPr>
-            <w:t>Projet Linguissime</w:t>
-          </w:r>
-        </w:p>
-      </w:tc>
-      <w:tc>
-        <w:tcPr>
-          <w:tcW w:w="2640" w:type="dxa"/>
-          <w:tcBorders/>
-          <w:shd w:fill="auto" w:val="clear"/>
-          <w:vAlign w:val="center"/>
-        </w:tcPr>
-        <w:p>
-          <w:pPr>
-            <w:pStyle w:val="Header"/>
-            <w:tabs>
-              <w:tab w:val="right" w:pos="9072" w:leader="none"/>
-            </w:tabs>
-            <w:spacing w:before="0" w:after="200"/>
-            <w:jc w:val="center"/>
-            <w:rPr>
-              <w:lang w:val="fr-FR"/>
-            </w:rPr>
-          </w:pPr>
-          <w:r>
-            <w:rPr>
-              <w:lang w:val="fr-FR"/>
-            </w:rPr>
-            <w:fldChar w:fldCharType="begin" w:fldLock="true"/>
-          </w:r>
-          <w:r>
-            <w:instrText> DOCPROPERTY "Title"</w:instrText>
-          </w:r>
-          <w:r>
-            <w:fldChar w:fldCharType="separate"/>
-          </w:r>
-          <w:r>
-            <w:t>Spécifications</w:t>
-          </w:r>
-          <w:r>
-            <w:fldChar w:fldCharType="end"/>
-          </w:r>
-        </w:p>
-      </w:tc>
-    </w:tr>
-    <w:tr>
-      <w:trPr>
-        <w:trHeight w:val="317" w:hRule="atLeast"/>
-        <w:cantSplit w:val="true"/>
-      </w:trPr>
-      <w:tc>
-        <w:tcPr>
-          <w:tcW w:w="2098" w:type="dxa"/>
-          <w:vMerge w:val="continue"/>
-          <w:tcBorders>
-            <w:bottom w:val="single" w:sz="8" w:space="0" w:color="000000"/>
-            <w:insideH w:val="single" w:sz="8" w:space="0" w:color="000000"/>
-          </w:tcBorders>
-          <w:shd w:fill="auto" w:val="clear"/>
-          <w:vAlign w:val="center"/>
-        </w:tcPr>
-        <w:p>
-          <w:pPr>
-            <w:pStyle w:val="Header"/>
-            <w:snapToGrid w:val="false"/>
-            <w:spacing w:before="0" w:after="200"/>
-            <w:jc w:val="center"/>
-            <w:rPr/>
-          </w:pPr>
-          <w:r>
-            <w:rPr/>
-          </w:r>
-        </w:p>
-      </w:tc>
-      <w:tc>
-        <w:tcPr>
-          <w:tcW w:w="2355" w:type="dxa"/>
-          <w:vMerge w:val="continue"/>
-          <w:tcBorders>
-            <w:bottom w:val="single" w:sz="8" w:space="0" w:color="000000"/>
-            <w:insideH w:val="single" w:sz="8" w:space="0" w:color="000000"/>
-          </w:tcBorders>
-          <w:shd w:fill="auto" w:val="clear"/>
-          <w:vAlign w:val="center"/>
-        </w:tcPr>
-        <w:p>
-          <w:pPr>
-            <w:pStyle w:val="Header"/>
-            <w:snapToGrid w:val="false"/>
-            <w:spacing w:before="0" w:after="200"/>
-            <w:jc w:val="center"/>
-            <w:rPr/>
-          </w:pPr>
-          <w:r>
-            <w:rPr/>
-          </w:r>
-        </w:p>
-      </w:tc>
-      <w:tc>
-        <w:tcPr>
-          <w:tcW w:w="2337" w:type="dxa"/>
-          <w:tcBorders>
-            <w:bottom w:val="single" w:sz="8" w:space="0" w:color="000000"/>
-            <w:insideH w:val="single" w:sz="8" w:space="0" w:color="000000"/>
-          </w:tcBorders>
-          <w:shd w:fill="auto" w:val="clear"/>
-          <w:vAlign w:val="center"/>
-        </w:tcPr>
-        <w:p>
-          <w:pPr>
-            <w:pStyle w:val="Header"/>
-            <w:spacing w:before="0" w:after="200"/>
-            <w:jc w:val="center"/>
-            <w:rPr>
-              <w:lang w:val="fr-FR"/>
-            </w:rPr>
-          </w:pPr>
-          <w:r>
-            <w:rPr>
-              <w:lang w:val="fr-FR"/>
-            </w:rPr>
-            <w:t xml:space="preserve">Version </w:t>
-          </w:r>
-          <w:r>
-            <w:rPr>
-              <w:lang w:val="fr-FR"/>
-            </w:rPr>
-            <w:fldChar w:fldCharType="begin" w:fldLock="true"/>
-          </w:r>
-          <w:r>
-            <w:instrText> DOCPROPERTY "Version"</w:instrText>
-          </w:r>
-          <w:r>
-            <w:fldChar w:fldCharType="separate"/>
-          </w:r>
-          <w:r>
-            <w:t>1.0</w:t>
-          </w:r>
-          <w:r>
-            <w:fldChar w:fldCharType="end"/>
-          </w:r>
-        </w:p>
-      </w:tc>
-      <w:tc>
-        <w:tcPr>
-          <w:tcW w:w="2640" w:type="dxa"/>
-          <w:tcBorders>
-            <w:bottom w:val="single" w:sz="8" w:space="0" w:color="000000"/>
-            <w:insideH w:val="single" w:sz="8" w:space="0" w:color="000000"/>
-          </w:tcBorders>
-          <w:shd w:fill="auto" w:val="clear"/>
-          <w:vAlign w:val="center"/>
-        </w:tcPr>
-        <w:p>
-          <w:pPr>
-            <w:pStyle w:val="Header"/>
-            <w:tabs>
-              <w:tab w:val="right" w:pos="9072" w:leader="none"/>
-            </w:tabs>
-            <w:spacing w:before="0" w:after="200"/>
-            <w:jc w:val="center"/>
-            <w:rPr>
-              <w:lang w:val="fr-FR"/>
-            </w:rPr>
-          </w:pPr>
-          <w:r>
-            <w:rPr>
-              <w:lang w:val="fr-FR"/>
-            </w:rPr>
-            <w:fldChar w:fldCharType="begin" w:fldLock="true"/>
-          </w:r>
-          <w:r>
-            <w:instrText> DOCPROPERTY "Date"</w:instrText>
-          </w:r>
-          <w:r>
-            <w:fldChar w:fldCharType="separate"/>
-          </w:r>
-          <w:r>
-            <w:t>4/04/2016</w:t>
-          </w:r>
-          <w:r>
-            <w:fldChar w:fldCharType="end"/>
-          </w:r>
-        </w:p>
-      </w:tc>
-    </w:tr>
-  </w:tbl>
-  <w:p>
-    <w:pPr>
-      <w:pStyle w:val="Header"/>
-      <w:spacing w:before="0" w:after="200"/>
-      <w:rPr>
-        <w:lang w:val="fr-FR"/>
-      </w:rPr>
-    </w:pPr>
-    <w:r>
-      <w:rPr>
-        <w:lang w:val="fr-FR"/>
-      </w:rPr>
-    </w:r>
-  </w:p>
-</w:hdr>
 </file>
 
 <file path=word/numbering.xml><?xml version="1.0" encoding="utf-8"?>
@@ -6131,7 +5602,6 @@
         </w:tabs>
         <w:ind w:left="432" w:hanging="432"/>
       </w:pPr>
-      <w:rPr/>
     </w:lvl>
     <w:lvl w:ilvl="1">
       <w:start w:val="1"/>
@@ -6144,7 +5614,6 @@
         </w:tabs>
         <w:ind w:left="576" w:hanging="576"/>
       </w:pPr>
-      <w:rPr/>
     </w:lvl>
     <w:lvl w:ilvl="2">
       <w:start w:val="1"/>
@@ -6153,9 +5622,6 @@
       <w:lvlText w:val=""/>
       <w:lvlJc w:val="left"/>
       <w:pPr>
-        <w:tabs>
-          <w:tab w:val="num" w:pos="720"/>
-        </w:tabs>
         <w:ind w:left="720" w:hanging="720"/>
       </w:pPr>
     </w:lvl>
@@ -6166,9 +5632,6 @@
       <w:lvlText w:val=""/>
       <w:lvlJc w:val="left"/>
       <w:pPr>
-        <w:tabs>
-          <w:tab w:val="num" w:pos="864"/>
-        </w:tabs>
         <w:ind w:left="864" w:hanging="864"/>
       </w:pPr>
     </w:lvl>
@@ -6179,9 +5642,6 @@
       <w:lvlText w:val=""/>
       <w:lvlJc w:val="left"/>
       <w:pPr>
-        <w:tabs>
-          <w:tab w:val="num" w:pos="1008"/>
-        </w:tabs>
         <w:ind w:left="1008" w:hanging="1008"/>
       </w:pPr>
     </w:lvl>
@@ -6192,9 +5652,6 @@
       <w:lvlText w:val=""/>
       <w:lvlJc w:val="left"/>
       <w:pPr>
-        <w:tabs>
-          <w:tab w:val="num" w:pos="1152"/>
-        </w:tabs>
         <w:ind w:left="1152" w:hanging="1152"/>
       </w:pPr>
     </w:lvl>
@@ -6205,9 +5662,6 @@
       <w:lvlText w:val=""/>
       <w:lvlJc w:val="left"/>
       <w:pPr>
-        <w:tabs>
-          <w:tab w:val="num" w:pos="1296"/>
-        </w:tabs>
         <w:ind w:left="1296" w:hanging="1296"/>
       </w:pPr>
     </w:lvl>
@@ -6218,9 +5672,6 @@
       <w:lvlText w:val=""/>
       <w:lvlJc w:val="left"/>
       <w:pPr>
-        <w:tabs>
-          <w:tab w:val="num" w:pos="1440"/>
-        </w:tabs>
         <w:ind w:left="1440" w:hanging="1440"/>
       </w:pPr>
     </w:lvl>
@@ -6231,9 +5682,6 @@
       <w:lvlText w:val=""/>
       <w:lvlJc w:val="left"/>
       <w:pPr>
-        <w:tabs>
-          <w:tab w:val="num" w:pos="1584"/>
-        </w:tabs>
         <w:ind w:left="1584" w:hanging="1584"/>
       </w:pPr>
     </w:lvl>
@@ -6246,15 +5694,111 @@
       <w:lvlJc w:val="left"/>
       <w:pPr>
         <w:tabs>
-          <w:tab w:val="num" w:pos="1209"/>
-        </w:tabs>
-        <w:ind w:left="1209" w:hanging="360"/>
+          <w:tab w:val="num" w:pos="643"/>
+        </w:tabs>
+        <w:ind w:left="643" w:hanging="360"/>
       </w:pPr>
       <w:rPr>
         <w:rFonts w:ascii="Symbol" w:hAnsi="Symbol" w:cs="Symbol" w:hint="default"/>
         <w:rFonts w:cs="Symbol"/>
       </w:rPr>
     </w:lvl>
+    <w:lvl w:ilvl="1">
+      <w:start w:val="1"/>
+      <w:numFmt w:val="decimal"/>
+      <w:lvlText w:val="%2."/>
+      <w:lvlJc w:val="left"/>
+      <w:pPr>
+        <w:tabs>
+          <w:tab w:val="num" w:pos="1080"/>
+        </w:tabs>
+        <w:ind w:left="1080" w:hanging="360"/>
+      </w:pPr>
+    </w:lvl>
+    <w:lvl w:ilvl="2">
+      <w:start w:val="1"/>
+      <w:numFmt w:val="decimal"/>
+      <w:lvlText w:val="%3."/>
+      <w:lvlJc w:val="left"/>
+      <w:pPr>
+        <w:tabs>
+          <w:tab w:val="num" w:pos="1440"/>
+        </w:tabs>
+        <w:ind w:left="1440" w:hanging="360"/>
+      </w:pPr>
+    </w:lvl>
+    <w:lvl w:ilvl="3">
+      <w:start w:val="1"/>
+      <w:numFmt w:val="decimal"/>
+      <w:lvlText w:val="%4."/>
+      <w:lvlJc w:val="left"/>
+      <w:pPr>
+        <w:tabs>
+          <w:tab w:val="num" w:pos="1800"/>
+        </w:tabs>
+        <w:ind w:left="1800" w:hanging="360"/>
+      </w:pPr>
+    </w:lvl>
+    <w:lvl w:ilvl="4">
+      <w:start w:val="1"/>
+      <w:numFmt w:val="decimal"/>
+      <w:lvlText w:val="%5."/>
+      <w:lvlJc w:val="left"/>
+      <w:pPr>
+        <w:tabs>
+          <w:tab w:val="num" w:pos="2160"/>
+        </w:tabs>
+        <w:ind w:left="2160" w:hanging="360"/>
+      </w:pPr>
+    </w:lvl>
+    <w:lvl w:ilvl="5">
+      <w:start w:val="1"/>
+      <w:numFmt w:val="decimal"/>
+      <w:lvlText w:val="%6."/>
+      <w:lvlJc w:val="left"/>
+      <w:pPr>
+        <w:tabs>
+          <w:tab w:val="num" w:pos="2520"/>
+        </w:tabs>
+        <w:ind w:left="2520" w:hanging="360"/>
+      </w:pPr>
+    </w:lvl>
+    <w:lvl w:ilvl="6">
+      <w:start w:val="1"/>
+      <w:numFmt w:val="decimal"/>
+      <w:lvlText w:val="%7."/>
+      <w:lvlJc w:val="left"/>
+      <w:pPr>
+        <w:tabs>
+          <w:tab w:val="num" w:pos="2880"/>
+        </w:tabs>
+        <w:ind w:left="2880" w:hanging="360"/>
+      </w:pPr>
+    </w:lvl>
+    <w:lvl w:ilvl="7">
+      <w:start w:val="1"/>
+      <w:numFmt w:val="decimal"/>
+      <w:lvlText w:val="%8."/>
+      <w:lvlJc w:val="left"/>
+      <w:pPr>
+        <w:tabs>
+          <w:tab w:val="num" w:pos="3240"/>
+        </w:tabs>
+        <w:ind w:left="3240" w:hanging="360"/>
+      </w:pPr>
+    </w:lvl>
+    <w:lvl w:ilvl="8">
+      <w:start w:val="1"/>
+      <w:numFmt w:val="decimal"/>
+      <w:lvlText w:val="%9."/>
+      <w:lvlJc w:val="left"/>
+      <w:pPr>
+        <w:tabs>
+          <w:tab w:val="num" w:pos="3600"/>
+        </w:tabs>
+        <w:ind w:left="3600" w:hanging="360"/>
+      </w:pPr>
+    </w:lvl>
   </w:abstractNum>
   <w:abstractNum w:abstractNumId="3">
     <w:lvl w:ilvl="0">
@@ -6263,54 +5807,552 @@
       <w:lvlText w:val=""/>
       <w:lvlJc w:val="left"/>
       <w:pPr>
-        <w:tabs>
-          <w:tab w:val="num" w:pos="926"/>
-        </w:tabs>
-        <w:ind w:left="926" w:hanging="360"/>
+        <w:ind w:left="720" w:hanging="360"/>
       </w:pPr>
       <w:rPr>
         <w:rFonts w:ascii="Symbol" w:hAnsi="Symbol" w:cs="Symbol" w:hint="default"/>
         <w:rFonts w:cs="Symbol"/>
       </w:rPr>
     </w:lvl>
+    <w:lvl w:ilvl="1">
+      <w:start w:val="1"/>
+      <w:numFmt w:val="decimal"/>
+      <w:lvlText w:val="%2."/>
+      <w:lvlJc w:val="left"/>
+      <w:pPr>
+        <w:tabs>
+          <w:tab w:val="num" w:pos="1080"/>
+        </w:tabs>
+        <w:ind w:left="1080" w:hanging="360"/>
+      </w:pPr>
+    </w:lvl>
+    <w:lvl w:ilvl="2">
+      <w:start w:val="1"/>
+      <w:numFmt w:val="decimal"/>
+      <w:lvlText w:val="%3."/>
+      <w:lvlJc w:val="left"/>
+      <w:pPr>
+        <w:tabs>
+          <w:tab w:val="num" w:pos="1440"/>
+        </w:tabs>
+        <w:ind w:left="1440" w:hanging="360"/>
+      </w:pPr>
+    </w:lvl>
+    <w:lvl w:ilvl="3">
+      <w:start w:val="1"/>
+      <w:numFmt w:val="decimal"/>
+      <w:lvlText w:val="%4."/>
+      <w:lvlJc w:val="left"/>
+      <w:pPr>
+        <w:tabs>
+          <w:tab w:val="num" w:pos="1800"/>
+        </w:tabs>
+        <w:ind w:left="1800" w:hanging="360"/>
+      </w:pPr>
+    </w:lvl>
+    <w:lvl w:ilvl="4">
+      <w:start w:val="1"/>
+      <w:numFmt w:val="decimal"/>
+      <w:lvlText w:val="%5."/>
+      <w:lvlJc w:val="left"/>
+      <w:pPr>
+        <w:tabs>
+          <w:tab w:val="num" w:pos="2160"/>
+        </w:tabs>
+        <w:ind w:left="2160" w:hanging="360"/>
+      </w:pPr>
+    </w:lvl>
+    <w:lvl w:ilvl="5">
+      <w:start w:val="1"/>
+      <w:numFmt w:val="decimal"/>
+      <w:lvlText w:val="%6."/>
+      <w:lvlJc w:val="left"/>
+      <w:pPr>
+        <w:tabs>
+          <w:tab w:val="num" w:pos="2520"/>
+        </w:tabs>
+        <w:ind w:left="2520" w:hanging="360"/>
+      </w:pPr>
+    </w:lvl>
+    <w:lvl w:ilvl="6">
+      <w:start w:val="1"/>
+      <w:numFmt w:val="decimal"/>
+      <w:lvlText w:val="%7."/>
+      <w:lvlJc w:val="left"/>
+      <w:pPr>
+        <w:tabs>
+          <w:tab w:val="num" w:pos="2880"/>
+        </w:tabs>
+        <w:ind w:left="2880" w:hanging="360"/>
+      </w:pPr>
+    </w:lvl>
+    <w:lvl w:ilvl="7">
+      <w:start w:val="1"/>
+      <w:numFmt w:val="decimal"/>
+      <w:lvlText w:val="%8."/>
+      <w:lvlJc w:val="left"/>
+      <w:pPr>
+        <w:tabs>
+          <w:tab w:val="num" w:pos="3240"/>
+        </w:tabs>
+        <w:ind w:left="3240" w:hanging="360"/>
+      </w:pPr>
+    </w:lvl>
+    <w:lvl w:ilvl="8">
+      <w:start w:val="1"/>
+      <w:numFmt w:val="decimal"/>
+      <w:lvlText w:val="%9."/>
+      <w:lvlJc w:val="left"/>
+      <w:pPr>
+        <w:tabs>
+          <w:tab w:val="num" w:pos="3600"/>
+        </w:tabs>
+        <w:ind w:left="3600" w:hanging="360"/>
+      </w:pPr>
+    </w:lvl>
   </w:abstractNum>
   <w:abstractNum w:abstractNumId="4">
     <w:lvl w:ilvl="0">
       <w:start w:val="1"/>
       <w:numFmt w:val="bullet"/>
+      <w:lvlText w:val=""/>
+      <w:lvlJc w:val="left"/>
+      <w:pPr>
+        <w:ind w:left="720" w:hanging="360"/>
+      </w:pPr>
+      <w:rPr>
+        <w:rFonts w:ascii="Wingdings" w:hAnsi="Wingdings" w:cs="Wingdings" w:hint="default"/>
+        <w:sz w:val="20"/>
+        <w:rFonts w:cs="Times New Roman"/>
+      </w:rPr>
+    </w:lvl>
+    <w:lvl w:ilvl="1">
+      <w:start w:val="1"/>
+      <w:numFmt w:val="decimal"/>
+      <w:lvlText w:val="%2."/>
+      <w:lvlJc w:val="left"/>
+      <w:pPr>
+        <w:tabs>
+          <w:tab w:val="num" w:pos="1080"/>
+        </w:tabs>
+        <w:ind w:left="1080" w:hanging="360"/>
+      </w:pPr>
+    </w:lvl>
+    <w:lvl w:ilvl="2">
+      <w:start w:val="1"/>
+      <w:numFmt w:val="decimal"/>
+      <w:lvlText w:val="%3."/>
+      <w:lvlJc w:val="left"/>
+      <w:pPr>
+        <w:tabs>
+          <w:tab w:val="num" w:pos="1440"/>
+        </w:tabs>
+        <w:ind w:left="1440" w:hanging="360"/>
+      </w:pPr>
+    </w:lvl>
+    <w:lvl w:ilvl="3">
+      <w:start w:val="1"/>
+      <w:numFmt w:val="decimal"/>
+      <w:lvlText w:val="%4."/>
+      <w:lvlJc w:val="left"/>
+      <w:pPr>
+        <w:tabs>
+          <w:tab w:val="num" w:pos="1800"/>
+        </w:tabs>
+        <w:ind w:left="1800" w:hanging="360"/>
+      </w:pPr>
+    </w:lvl>
+    <w:lvl w:ilvl="4">
+      <w:start w:val="1"/>
+      <w:numFmt w:val="decimal"/>
+      <w:lvlText w:val="%5."/>
+      <w:lvlJc w:val="left"/>
+      <w:pPr>
+        <w:tabs>
+          <w:tab w:val="num" w:pos="2160"/>
+        </w:tabs>
+        <w:ind w:left="2160" w:hanging="360"/>
+      </w:pPr>
+    </w:lvl>
+    <w:lvl w:ilvl="5">
+      <w:start w:val="1"/>
+      <w:numFmt w:val="decimal"/>
+      <w:lvlText w:val="%6."/>
+      <w:lvlJc w:val="left"/>
+      <w:pPr>
+        <w:tabs>
+          <w:tab w:val="num" w:pos="2520"/>
+        </w:tabs>
+        <w:ind w:left="2520" w:hanging="360"/>
+      </w:pPr>
+    </w:lvl>
+    <w:lvl w:ilvl="6">
+      <w:start w:val="1"/>
+      <w:numFmt w:val="decimal"/>
+      <w:lvlText w:val="%7."/>
+      <w:lvlJc w:val="left"/>
+      <w:pPr>
+        <w:tabs>
+          <w:tab w:val="num" w:pos="2880"/>
+        </w:tabs>
+        <w:ind w:left="2880" w:hanging="360"/>
+      </w:pPr>
+    </w:lvl>
+    <w:lvl w:ilvl="7">
+      <w:start w:val="1"/>
+      <w:numFmt w:val="decimal"/>
+      <w:lvlText w:val="%8."/>
+      <w:lvlJc w:val="left"/>
+      <w:pPr>
+        <w:tabs>
+          <w:tab w:val="num" w:pos="3240"/>
+        </w:tabs>
+        <w:ind w:left="3240" w:hanging="360"/>
+      </w:pPr>
+    </w:lvl>
+    <w:lvl w:ilvl="8">
+      <w:start w:val="1"/>
+      <w:numFmt w:val="decimal"/>
+      <w:lvlText w:val="%9."/>
+      <w:lvlJc w:val="left"/>
+      <w:pPr>
+        <w:tabs>
+          <w:tab w:val="num" w:pos="3600"/>
+        </w:tabs>
+        <w:ind w:left="3600" w:hanging="360"/>
+      </w:pPr>
+    </w:lvl>
+  </w:abstractNum>
+  <w:abstractNum w:abstractNumId="5">
+    <w:lvl w:ilvl="0">
+      <w:start w:val="1"/>
+      <w:numFmt w:val="lowerLetter"/>
+      <w:lvlText w:val="%1."/>
+      <w:lvlJc w:val="left"/>
+      <w:pPr>
+        <w:ind w:left="360" w:hanging="360"/>
+      </w:pPr>
+    </w:lvl>
+    <w:lvl w:ilvl="1">
+      <w:start w:val="1"/>
+      <w:numFmt w:val="decimal"/>
+      <w:lvlText w:val="%2."/>
+      <w:lvlJc w:val="left"/>
+      <w:pPr>
+        <w:tabs>
+          <w:tab w:val="num" w:pos="1080"/>
+        </w:tabs>
+        <w:ind w:left="1080" w:hanging="360"/>
+      </w:pPr>
+    </w:lvl>
+    <w:lvl w:ilvl="2">
+      <w:start w:val="1"/>
+      <w:numFmt w:val="decimal"/>
+      <w:lvlText w:val="%3."/>
+      <w:lvlJc w:val="left"/>
+      <w:pPr>
+        <w:tabs>
+          <w:tab w:val="num" w:pos="1440"/>
+        </w:tabs>
+        <w:ind w:left="1440" w:hanging="360"/>
+      </w:pPr>
+    </w:lvl>
+    <w:lvl w:ilvl="3">
+      <w:start w:val="1"/>
+      <w:numFmt w:val="decimal"/>
+      <w:lvlText w:val="%4."/>
+      <w:lvlJc w:val="left"/>
+      <w:pPr>
+        <w:tabs>
+          <w:tab w:val="num" w:pos="1800"/>
+        </w:tabs>
+        <w:ind w:left="1800" w:hanging="360"/>
+      </w:pPr>
+    </w:lvl>
+    <w:lvl w:ilvl="4">
+      <w:start w:val="1"/>
+      <w:numFmt w:val="decimal"/>
+      <w:lvlText w:val="%5."/>
+      <w:lvlJc w:val="left"/>
+      <w:pPr>
+        <w:tabs>
+          <w:tab w:val="num" w:pos="2160"/>
+        </w:tabs>
+        <w:ind w:left="2160" w:hanging="360"/>
+      </w:pPr>
+    </w:lvl>
+    <w:lvl w:ilvl="5">
+      <w:start w:val="1"/>
+      <w:numFmt w:val="decimal"/>
+      <w:lvlText w:val="%6."/>
+      <w:lvlJc w:val="left"/>
+      <w:pPr>
+        <w:tabs>
+          <w:tab w:val="num" w:pos="2520"/>
+        </w:tabs>
+        <w:ind w:left="2520" w:hanging="360"/>
+      </w:pPr>
+    </w:lvl>
+    <w:lvl w:ilvl="6">
+      <w:start w:val="1"/>
+      <w:numFmt w:val="decimal"/>
+      <w:lvlText w:val="%7."/>
+      <w:lvlJc w:val="left"/>
+      <w:pPr>
+        <w:tabs>
+          <w:tab w:val="num" w:pos="2880"/>
+        </w:tabs>
+        <w:ind w:left="2880" w:hanging="360"/>
+      </w:pPr>
+    </w:lvl>
+    <w:lvl w:ilvl="7">
+      <w:start w:val="1"/>
+      <w:numFmt w:val="decimal"/>
+      <w:lvlText w:val="%8."/>
+      <w:lvlJc w:val="left"/>
+      <w:pPr>
+        <w:tabs>
+          <w:tab w:val="num" w:pos="3240"/>
+        </w:tabs>
+        <w:ind w:left="3240" w:hanging="360"/>
+      </w:pPr>
+    </w:lvl>
+    <w:lvl w:ilvl="8">
+      <w:start w:val="1"/>
+      <w:numFmt w:val="decimal"/>
+      <w:lvlText w:val="%9."/>
+      <w:lvlJc w:val="left"/>
+      <w:pPr>
+        <w:tabs>
+          <w:tab w:val="num" w:pos="3600"/>
+        </w:tabs>
+        <w:ind w:left="3600" w:hanging="360"/>
+      </w:pPr>
+    </w:lvl>
+  </w:abstractNum>
+  <w:abstractNum w:abstractNumId="6">
+    <w:lvl w:ilvl="0">
+      <w:start w:val="1"/>
+      <w:numFmt w:val="bullet"/>
       <w:lvlText w:val=""/>
       <w:lvlJc w:val="left"/>
       <w:pPr>
-        <w:tabs>
-          <w:tab w:val="num" w:pos="643"/>
-        </w:tabs>
-        <w:ind w:left="643" w:hanging="360"/>
+        <w:ind w:left="720" w:hanging="360"/>
       </w:pPr>
       <w:rPr>
         <w:rFonts w:ascii="Symbol" w:hAnsi="Symbol" w:cs="Symbol" w:hint="default"/>
         <w:rFonts w:cs="Symbol"/>
       </w:rPr>
     </w:lvl>
+    <w:lvl w:ilvl="1">
+      <w:start w:val="1"/>
+      <w:numFmt w:val="decimal"/>
+      <w:lvlText w:val="%2."/>
+      <w:lvlJc w:val="left"/>
+      <w:pPr>
+        <w:tabs>
+          <w:tab w:val="num" w:pos="1080"/>
+        </w:tabs>
+        <w:ind w:left="1080" w:hanging="360"/>
+      </w:pPr>
+    </w:lvl>
+    <w:lvl w:ilvl="2">
+      <w:start w:val="1"/>
+      <w:numFmt w:val="decimal"/>
+      <w:lvlText w:val="%3."/>
+      <w:lvlJc w:val="left"/>
+      <w:pPr>
+        <w:tabs>
+          <w:tab w:val="num" w:pos="1440"/>
+        </w:tabs>
+        <w:ind w:left="1440" w:hanging="360"/>
+      </w:pPr>
+    </w:lvl>
+    <w:lvl w:ilvl="3">
+      <w:start w:val="1"/>
+      <w:numFmt w:val="decimal"/>
+      <w:lvlText w:val="%4."/>
+      <w:lvlJc w:val="left"/>
+      <w:pPr>
+        <w:tabs>
+          <w:tab w:val="num" w:pos="1800"/>
+        </w:tabs>
+        <w:ind w:left="1800" w:hanging="360"/>
+      </w:pPr>
+    </w:lvl>
+    <w:lvl w:ilvl="4">
+      <w:start w:val="1"/>
+      <w:numFmt w:val="decimal"/>
+      <w:lvlText w:val="%5."/>
+      <w:lvlJc w:val="left"/>
+      <w:pPr>
+        <w:tabs>
+          <w:tab w:val="num" w:pos="2160"/>
+        </w:tabs>
+        <w:ind w:left="2160" w:hanging="360"/>
+      </w:pPr>
+    </w:lvl>
+    <w:lvl w:ilvl="5">
+      <w:start w:val="1"/>
+      <w:numFmt w:val="decimal"/>
+      <w:lvlText w:val="%6."/>
+      <w:lvlJc w:val="left"/>
+      <w:pPr>
+        <w:tabs>
+          <w:tab w:val="num" w:pos="2520"/>
+        </w:tabs>
+        <w:ind w:left="2520" w:hanging="360"/>
+      </w:pPr>
+    </w:lvl>
+    <w:lvl w:ilvl="6">
+      <w:start w:val="1"/>
+      <w:numFmt w:val="decimal"/>
+      <w:lvlText w:val="%7."/>
+      <w:lvlJc w:val="left"/>
+      <w:pPr>
+        <w:tabs>
+          <w:tab w:val="num" w:pos="2880"/>
+        </w:tabs>
+        <w:ind w:left="2880" w:hanging="360"/>
+      </w:pPr>
+    </w:lvl>
+    <w:lvl w:ilvl="7">
+      <w:start w:val="1"/>
+      <w:numFmt w:val="decimal"/>
+      <w:lvlText w:val="%8."/>
+      <w:lvlJc w:val="left"/>
+      <w:pPr>
+        <w:tabs>
+          <w:tab w:val="num" w:pos="3240"/>
+        </w:tabs>
+        <w:ind w:left="3240" w:hanging="360"/>
+      </w:pPr>
+    </w:lvl>
+    <w:lvl w:ilvl="8">
+      <w:start w:val="1"/>
+      <w:numFmt w:val="decimal"/>
+      <w:lvlText w:val="%9."/>
+      <w:lvlJc w:val="left"/>
+      <w:pPr>
+        <w:tabs>
+          <w:tab w:val="num" w:pos="3600"/>
+        </w:tabs>
+        <w:ind w:left="3600" w:hanging="360"/>
+      </w:pPr>
+    </w:lvl>
   </w:abstractNum>
-  <w:abstractNum w:abstractNumId="5">
+  <w:abstractNum w:abstractNumId="7">
     <w:lvl w:ilvl="0">
       <w:start w:val="1"/>
       <w:numFmt w:val="bullet"/>
       <w:lvlText w:val=""/>
       <w:lvlJc w:val="left"/>
       <w:pPr>
-        <w:tabs>
-          <w:tab w:val="num" w:pos="360"/>
-        </w:tabs>
-        <w:ind w:left="360" w:hanging="360"/>
+        <w:ind w:left="720" w:hanging="360"/>
       </w:pPr>
       <w:rPr>
         <w:rFonts w:ascii="Symbol" w:hAnsi="Symbol" w:cs="Symbol" w:hint="default"/>
         <w:rFonts w:cs="Symbol"/>
       </w:rPr>
     </w:lvl>
+    <w:lvl w:ilvl="1">
+      <w:start w:val="1"/>
+      <w:numFmt w:val="decimal"/>
+      <w:lvlText w:val="%2."/>
+      <w:lvlJc w:val="left"/>
+      <w:pPr>
+        <w:tabs>
+          <w:tab w:val="num" w:pos="1080"/>
+        </w:tabs>
+        <w:ind w:left="1080" w:hanging="360"/>
+      </w:pPr>
+    </w:lvl>
+    <w:lvl w:ilvl="2">
+      <w:start w:val="1"/>
+      <w:numFmt w:val="decimal"/>
+      <w:lvlText w:val="%3."/>
+      <w:lvlJc w:val="left"/>
+      <w:pPr>
+        <w:tabs>
+          <w:tab w:val="num" w:pos="1440"/>
+        </w:tabs>
+        <w:ind w:left="1440" w:hanging="360"/>
+      </w:pPr>
+    </w:lvl>
+    <w:lvl w:ilvl="3">
+      <w:start w:val="1"/>
+      <w:numFmt w:val="decimal"/>
+      <w:lvlText w:val="%4."/>
+      <w:lvlJc w:val="left"/>
+      <w:pPr>
+        <w:tabs>
+          <w:tab w:val="num" w:pos="1800"/>
+        </w:tabs>
+        <w:ind w:left="1800" w:hanging="360"/>
+      </w:pPr>
+    </w:lvl>
+    <w:lvl w:ilvl="4">
+      <w:start w:val="1"/>
+      <w:numFmt w:val="decimal"/>
+      <w:lvlText w:val="%5."/>
+      <w:lvlJc w:val="left"/>
+      <w:pPr>
+        <w:tabs>
+          <w:tab w:val="num" w:pos="2160"/>
+        </w:tabs>
+        <w:ind w:left="2160" w:hanging="360"/>
+      </w:pPr>
+    </w:lvl>
+    <w:lvl w:ilvl="5">
+      <w:start w:val="1"/>
+      <w:numFmt w:val="decimal"/>
+      <w:lvlText w:val="%6."/>
+      <w:lvlJc w:val="left"/>
+      <w:pPr>
+        <w:tabs>
+          <w:tab w:val="num" w:pos="2520"/>
+        </w:tabs>
+        <w:ind w:left="2520" w:hanging="360"/>
+      </w:pPr>
+    </w:lvl>
+    <w:lvl w:ilvl="6">
+      <w:start w:val="1"/>
+      <w:numFmt w:val="decimal"/>
+      <w:lvlText w:val="%7."/>
+      <w:lvlJc w:val="left"/>
+      <w:pPr>
+        <w:tabs>
+          <w:tab w:val="num" w:pos="2880"/>
+        </w:tabs>
+        <w:ind w:left="2880" w:hanging="360"/>
+      </w:pPr>
+    </w:lvl>
+    <w:lvl w:ilvl="7">
+      <w:start w:val="1"/>
+      <w:numFmt w:val="decimal"/>
+      <w:lvlText w:val="%8."/>
+      <w:lvlJc w:val="left"/>
+      <w:pPr>
+        <w:tabs>
+          <w:tab w:val="num" w:pos="3240"/>
+        </w:tabs>
+        <w:ind w:left="3240" w:hanging="360"/>
+      </w:pPr>
+    </w:lvl>
+    <w:lvl w:ilvl="8">
+      <w:start w:val="1"/>
+      <w:numFmt w:val="decimal"/>
+      <w:lvlText w:val="%9."/>
+      <w:lvlJc w:val="left"/>
+      <w:pPr>
+        <w:tabs>
+          <w:tab w:val="num" w:pos="3600"/>
+        </w:tabs>
+        <w:ind w:left="3600" w:hanging="360"/>
+      </w:pPr>
+    </w:lvl>
   </w:abstractNum>
-  <w:abstractNum w:abstractNumId="6">
+  <w:abstractNum w:abstractNumId="8">
     <w:lvl w:ilvl="0">
       <w:start w:val="1"/>
       <w:numFmt w:val="bullet"/>
@@ -6324,141 +6366,436 @@
         <w:rFonts w:cs="Symbol"/>
       </w:rPr>
     </w:lvl>
-  </w:abstractNum>
-  <w:abstractNum w:abstractNumId="7">
-    <w:lvl w:ilvl="0">
-      <w:numFmt w:val="bullet"/>
-      <w:lvlText w:val=""/>
-      <w:lvlJc w:val="left"/>
-      <w:pPr>
-        <w:ind w:left="720" w:hanging="360"/>
-      </w:pPr>
-      <w:rPr>
-        <w:rFonts w:ascii="Wingdings" w:hAnsi="Wingdings" w:cs="Wingdings" w:hint="default"/>
-        <w:rFonts w:cs="Times New Roman"/>
-      </w:rPr>
-    </w:lvl>
-  </w:abstractNum>
-  <w:abstractNum w:abstractNumId="8">
-    <w:lvl w:ilvl="0">
-      <w:start w:val="1"/>
-      <w:numFmt w:val="lowerLetter"/>
-      <w:lvlText w:val="%1."/>
-      <w:lvlJc w:val="left"/>
-      <w:pPr>
-        <w:ind w:left="360" w:hanging="360"/>
-      </w:pPr>
-      <w:rPr/>
+    <w:lvl w:ilvl="1">
+      <w:start w:val="1"/>
+      <w:numFmt w:val="decimal"/>
+      <w:lvlText w:val="%2."/>
+      <w:lvlJc w:val="left"/>
+      <w:pPr>
+        <w:tabs>
+          <w:tab w:val="num" w:pos="1080"/>
+        </w:tabs>
+        <w:ind w:left="1080" w:hanging="360"/>
+      </w:pPr>
+    </w:lvl>
+    <w:lvl w:ilvl="2">
+      <w:start w:val="1"/>
+      <w:numFmt w:val="decimal"/>
+      <w:lvlText w:val="%3."/>
+      <w:lvlJc w:val="left"/>
+      <w:pPr>
+        <w:tabs>
+          <w:tab w:val="num" w:pos="1440"/>
+        </w:tabs>
+        <w:ind w:left="1440" w:hanging="360"/>
+      </w:pPr>
+    </w:lvl>
+    <w:lvl w:ilvl="3">
+      <w:start w:val="1"/>
+      <w:numFmt w:val="decimal"/>
+      <w:lvlText w:val="%4."/>
+      <w:lvlJc w:val="left"/>
+      <w:pPr>
+        <w:tabs>
+          <w:tab w:val="num" w:pos="1800"/>
+        </w:tabs>
+        <w:ind w:left="1800" w:hanging="360"/>
+      </w:pPr>
+    </w:lvl>
+    <w:lvl w:ilvl="4">
+      <w:start w:val="1"/>
+      <w:numFmt w:val="decimal"/>
+      <w:lvlText w:val="%5."/>
+      <w:lvlJc w:val="left"/>
+      <w:pPr>
+        <w:tabs>
+          <w:tab w:val="num" w:pos="2160"/>
+        </w:tabs>
+        <w:ind w:left="2160" w:hanging="360"/>
+      </w:pPr>
+    </w:lvl>
+    <w:lvl w:ilvl="5">
+      <w:start w:val="1"/>
+      <w:numFmt w:val="decimal"/>
+      <w:lvlText w:val="%6."/>
+      <w:lvlJc w:val="left"/>
+      <w:pPr>
+        <w:tabs>
+          <w:tab w:val="num" w:pos="2520"/>
+        </w:tabs>
+        <w:ind w:left="2520" w:hanging="360"/>
+      </w:pPr>
+    </w:lvl>
+    <w:lvl w:ilvl="6">
+      <w:start w:val="1"/>
+      <w:numFmt w:val="decimal"/>
+      <w:lvlText w:val="%7."/>
+      <w:lvlJc w:val="left"/>
+      <w:pPr>
+        <w:tabs>
+          <w:tab w:val="num" w:pos="2880"/>
+        </w:tabs>
+        <w:ind w:left="2880" w:hanging="360"/>
+      </w:pPr>
+    </w:lvl>
+    <w:lvl w:ilvl="7">
+      <w:start w:val="1"/>
+      <w:numFmt w:val="decimal"/>
+      <w:lvlText w:val="%8."/>
+      <w:lvlJc w:val="left"/>
+      <w:pPr>
+        <w:tabs>
+          <w:tab w:val="num" w:pos="3240"/>
+        </w:tabs>
+        <w:ind w:left="3240" w:hanging="360"/>
+      </w:pPr>
+    </w:lvl>
+    <w:lvl w:ilvl="8">
+      <w:start w:val="1"/>
+      <w:numFmt w:val="decimal"/>
+      <w:lvlText w:val="%9."/>
+      <w:lvlJc w:val="left"/>
+      <w:pPr>
+        <w:tabs>
+          <w:tab w:val="num" w:pos="3600"/>
+        </w:tabs>
+        <w:ind w:left="3600" w:hanging="360"/>
+      </w:pPr>
     </w:lvl>
   </w:abstractNum>
   <w:abstractNum w:abstractNumId="9">
     <w:lvl w:ilvl="0">
       <w:start w:val="1"/>
-      <w:numFmt w:val="bullet"/>
-      <w:lvlText w:val=""/>
-      <w:lvlJc w:val="left"/>
-      <w:pPr>
-        <w:ind w:left="720" w:hanging="360"/>
-      </w:pPr>
-      <w:rPr>
-        <w:rFonts w:ascii="Symbol" w:hAnsi="Symbol" w:cs="Symbol" w:hint="default"/>
-        <w:rFonts w:cs="Symbol"/>
-      </w:rPr>
+      <w:numFmt w:val="decimal"/>
+      <w:lvlText w:val="%1."/>
+      <w:lvlJc w:val="left"/>
+      <w:pPr>
+        <w:tabs>
+          <w:tab w:val="num" w:pos="1428"/>
+        </w:tabs>
+        <w:ind w:left="1428" w:hanging="360"/>
+      </w:pPr>
+    </w:lvl>
+    <w:lvl w:ilvl="1">
+      <w:start w:val="1"/>
+      <w:numFmt w:val="decimal"/>
+      <w:lvlText w:val="%2."/>
+      <w:lvlJc w:val="left"/>
+      <w:pPr>
+        <w:tabs>
+          <w:tab w:val="num" w:pos="1080"/>
+        </w:tabs>
+        <w:ind w:left="1080" w:hanging="360"/>
+      </w:pPr>
+    </w:lvl>
+    <w:lvl w:ilvl="2">
+      <w:start w:val="1"/>
+      <w:numFmt w:val="decimal"/>
+      <w:lvlText w:val="%3."/>
+      <w:lvlJc w:val="left"/>
+      <w:pPr>
+        <w:tabs>
+          <w:tab w:val="num" w:pos="1440"/>
+        </w:tabs>
+        <w:ind w:left="1440" w:hanging="360"/>
+      </w:pPr>
+    </w:lvl>
+    <w:lvl w:ilvl="3">
+      <w:start w:val="1"/>
+      <w:numFmt w:val="decimal"/>
+      <w:lvlText w:val="%4."/>
+      <w:lvlJc w:val="left"/>
+      <w:pPr>
+        <w:tabs>
+          <w:tab w:val="num" w:pos="1800"/>
+        </w:tabs>
+        <w:ind w:left="1800" w:hanging="360"/>
+      </w:pPr>
+    </w:lvl>
+    <w:lvl w:ilvl="4">
+      <w:start w:val="1"/>
+      <w:numFmt w:val="decimal"/>
+      <w:lvlText w:val="%5."/>
+      <w:lvlJc w:val="left"/>
+      <w:pPr>
+        <w:tabs>
+          <w:tab w:val="num" w:pos="2160"/>
+        </w:tabs>
+        <w:ind w:left="2160" w:hanging="360"/>
+      </w:pPr>
+    </w:lvl>
+    <w:lvl w:ilvl="5">
+      <w:start w:val="1"/>
+      <w:numFmt w:val="decimal"/>
+      <w:lvlText w:val="%6."/>
+      <w:lvlJc w:val="left"/>
+      <w:pPr>
+        <w:tabs>
+          <w:tab w:val="num" w:pos="2520"/>
+        </w:tabs>
+        <w:ind w:left="2520" w:hanging="360"/>
+      </w:pPr>
+    </w:lvl>
+    <w:lvl w:ilvl="6">
+      <w:start w:val="1"/>
+      <w:numFmt w:val="decimal"/>
+      <w:lvlText w:val="%7."/>
+      <w:lvlJc w:val="left"/>
+      <w:pPr>
+        <w:tabs>
+          <w:tab w:val="num" w:pos="2880"/>
+        </w:tabs>
+        <w:ind w:left="2880" w:hanging="360"/>
+      </w:pPr>
+    </w:lvl>
+    <w:lvl w:ilvl="7">
+      <w:start w:val="1"/>
+      <w:numFmt w:val="decimal"/>
+      <w:lvlText w:val="%8."/>
+      <w:lvlJc w:val="left"/>
+      <w:pPr>
+        <w:tabs>
+          <w:tab w:val="num" w:pos="3240"/>
+        </w:tabs>
+        <w:ind w:left="3240" w:hanging="360"/>
+      </w:pPr>
+    </w:lvl>
+    <w:lvl w:ilvl="8">
+      <w:start w:val="1"/>
+      <w:numFmt w:val="decimal"/>
+      <w:lvlText w:val="%9."/>
+      <w:lvlJc w:val="left"/>
+      <w:pPr>
+        <w:tabs>
+          <w:tab w:val="num" w:pos="3600"/>
+        </w:tabs>
+        <w:ind w:left="3600" w:hanging="360"/>
+      </w:pPr>
     </w:lvl>
   </w:abstractNum>
   <w:abstractNum w:abstractNumId="10">
     <w:lvl w:ilvl="0">
       <w:start w:val="1"/>
       <w:numFmt w:val="bullet"/>
-      <w:lvlText w:val=""/>
-      <w:lvlJc w:val="left"/>
-      <w:pPr>
-        <w:ind w:left="720" w:hanging="360"/>
+      <w:lvlText w:val=""/>
+      <w:lvlJc w:val="left"/>
+      <w:pPr>
+        <w:ind w:left="750" w:hanging="360"/>
       </w:pPr>
       <w:rPr>
-        <w:rFonts w:ascii="Symbol" w:hAnsi="Symbol" w:cs="Symbol" w:hint="default"/>
-        <w:rFonts w:cs="Symbol"/>
+        <w:rFonts w:ascii="Wingdings" w:hAnsi="Wingdings" w:cs="Wingdings" w:hint="default"/>
+        <w:sz w:val="20"/>
+        <w:rFonts w:cs="Times New Roman"/>
       </w:rPr>
+    </w:lvl>
+    <w:lvl w:ilvl="1">
+      <w:start w:val="1"/>
+      <w:numFmt w:val="decimal"/>
+      <w:lvlText w:val="%2."/>
+      <w:lvlJc w:val="left"/>
+      <w:pPr>
+        <w:tabs>
+          <w:tab w:val="num" w:pos="1080"/>
+        </w:tabs>
+        <w:ind w:left="1080" w:hanging="360"/>
+      </w:pPr>
+    </w:lvl>
+    <w:lvl w:ilvl="2">
+      <w:start w:val="1"/>
+      <w:numFmt w:val="decimal"/>
+      <w:lvlText w:val="%3."/>
+      <w:lvlJc w:val="left"/>
+      <w:pPr>
+        <w:tabs>
+          <w:tab w:val="num" w:pos="1440"/>
+        </w:tabs>
+        <w:ind w:left="1440" w:hanging="360"/>
+      </w:pPr>
+    </w:lvl>
+    <w:lvl w:ilvl="3">
+      <w:start w:val="1"/>
+      <w:numFmt w:val="decimal"/>
+      <w:lvlText w:val="%4."/>
+      <w:lvlJc w:val="left"/>
+      <w:pPr>
+        <w:tabs>
+          <w:tab w:val="num" w:pos="1800"/>
+        </w:tabs>
+        <w:ind w:left="1800" w:hanging="360"/>
+      </w:pPr>
+    </w:lvl>
+    <w:lvl w:ilvl="4">
+      <w:start w:val="1"/>
+      <w:numFmt w:val="decimal"/>
+      <w:lvlText w:val="%5."/>
+      <w:lvlJc w:val="left"/>
+      <w:pPr>
+        <w:tabs>
+          <w:tab w:val="num" w:pos="2160"/>
+        </w:tabs>
+        <w:ind w:left="2160" w:hanging="360"/>
+      </w:pPr>
+    </w:lvl>
+    <w:lvl w:ilvl="5">
+      <w:start w:val="1"/>
+      <w:numFmt w:val="decimal"/>
+      <w:lvlText w:val="%6."/>
+      <w:lvlJc w:val="left"/>
+      <w:pPr>
+        <w:tabs>
+          <w:tab w:val="num" w:pos="2520"/>
+        </w:tabs>
+        <w:ind w:left="2520" w:hanging="360"/>
+      </w:pPr>
+    </w:lvl>
+    <w:lvl w:ilvl="6">
+      <w:start w:val="1"/>
+      <w:numFmt w:val="decimal"/>
+      <w:lvlText w:val="%7."/>
+      <w:lvlJc w:val="left"/>
+      <w:pPr>
+        <w:tabs>
+          <w:tab w:val="num" w:pos="2880"/>
+        </w:tabs>
+        <w:ind w:left="2880" w:hanging="360"/>
+      </w:pPr>
+    </w:lvl>
+    <w:lvl w:ilvl="7">
+      <w:start w:val="1"/>
+      <w:numFmt w:val="decimal"/>
+      <w:lvlText w:val="%8."/>
+      <w:lvlJc w:val="left"/>
+      <w:pPr>
+        <w:tabs>
+          <w:tab w:val="num" w:pos="3240"/>
+        </w:tabs>
+        <w:ind w:left="3240" w:hanging="360"/>
+      </w:pPr>
+    </w:lvl>
+    <w:lvl w:ilvl="8">
+      <w:start w:val="1"/>
+      <w:numFmt w:val="decimal"/>
+      <w:lvlText w:val="%9."/>
+      <w:lvlJc w:val="left"/>
+      <w:pPr>
+        <w:tabs>
+          <w:tab w:val="num" w:pos="3600"/>
+        </w:tabs>
+        <w:ind w:left="3600" w:hanging="360"/>
+      </w:pPr>
     </w:lvl>
   </w:abstractNum>
   <w:abstractNum w:abstractNumId="11">
     <w:lvl w:ilvl="0">
       <w:start w:val="1"/>
-      <w:numFmt w:val="bullet"/>
-      <w:lvlText w:val=""/>
-      <w:lvlJc w:val="left"/>
-      <w:pPr>
-        <w:ind w:left="720" w:hanging="360"/>
-      </w:pPr>
-      <w:rPr>
-        <w:rFonts w:ascii="Symbol" w:hAnsi="Symbol" w:cs="Symbol" w:hint="default"/>
-        <w:rFonts w:cs="Symbol"/>
-      </w:rPr>
+      <w:numFmt w:val="decimal"/>
+      <w:lvlText w:val="%1."/>
+      <w:lvlJc w:val="left"/>
+      <w:pPr>
+        <w:tabs>
+          <w:tab w:val="num" w:pos="708"/>
+        </w:tabs>
+        <w:ind w:left="1068" w:hanging="360"/>
+      </w:pPr>
+    </w:lvl>
+    <w:lvl w:ilvl="1">
+      <w:start w:val="1"/>
+      <w:numFmt w:val="decimal"/>
+      <w:lvlText w:val="%2."/>
+      <w:lvlJc w:val="left"/>
+      <w:pPr>
+        <w:tabs>
+          <w:tab w:val="num" w:pos="1080"/>
+        </w:tabs>
+        <w:ind w:left="1080" w:hanging="360"/>
+      </w:pPr>
+    </w:lvl>
+    <w:lvl w:ilvl="2">
+      <w:start w:val="1"/>
+      <w:numFmt w:val="decimal"/>
+      <w:lvlText w:val="%3."/>
+      <w:lvlJc w:val="left"/>
+      <w:pPr>
+        <w:tabs>
+          <w:tab w:val="num" w:pos="1440"/>
+        </w:tabs>
+        <w:ind w:left="1440" w:hanging="360"/>
+      </w:pPr>
+    </w:lvl>
+    <w:lvl w:ilvl="3">
+      <w:start w:val="1"/>
+      <w:numFmt w:val="decimal"/>
+      <w:lvlText w:val="%4."/>
+      <w:lvlJc w:val="left"/>
+      <w:pPr>
+        <w:tabs>
+          <w:tab w:val="num" w:pos="1800"/>
+        </w:tabs>
+        <w:ind w:left="1800" w:hanging="360"/>
+      </w:pPr>
+    </w:lvl>
+    <w:lvl w:ilvl="4">
+      <w:start w:val="1"/>
+      <w:numFmt w:val="decimal"/>
+      <w:lvlText w:val="%5."/>
+      <w:lvlJc w:val="left"/>
+      <w:pPr>
+        <w:tabs>
+          <w:tab w:val="num" w:pos="2160"/>
+        </w:tabs>
+        <w:ind w:left="2160" w:hanging="360"/>
+      </w:pPr>
+    </w:lvl>
+    <w:lvl w:ilvl="5">
+      <w:start w:val="1"/>
+      <w:numFmt w:val="decimal"/>
+      <w:lvlText w:val="%6."/>
+      <w:lvlJc w:val="left"/>
+      <w:pPr>
+        <w:tabs>
+          <w:tab w:val="num" w:pos="2520"/>
+        </w:tabs>
+        <w:ind w:left="2520" w:hanging="360"/>
+      </w:pPr>
+    </w:lvl>
+    <w:lvl w:ilvl="6">
+      <w:start w:val="1"/>
+      <w:numFmt w:val="decimal"/>
+      <w:lvlText w:val="%7."/>
+      <w:lvlJc w:val="left"/>
+      <w:pPr>
+        <w:tabs>
+          <w:tab w:val="num" w:pos="2880"/>
+        </w:tabs>
+        <w:ind w:left="2880" w:hanging="360"/>
+      </w:pPr>
+    </w:lvl>
+    <w:lvl w:ilvl="7">
+      <w:start w:val="1"/>
+      <w:numFmt w:val="decimal"/>
+      <w:lvlText w:val="%8."/>
+      <w:lvlJc w:val="left"/>
+      <w:pPr>
+        <w:tabs>
+          <w:tab w:val="num" w:pos="3240"/>
+        </w:tabs>
+        <w:ind w:left="3240" w:hanging="360"/>
+      </w:pPr>
+    </w:lvl>
+    <w:lvl w:ilvl="8">
+      <w:start w:val="1"/>
+      <w:numFmt w:val="decimal"/>
+      <w:lvlText w:val="%9."/>
+      <w:lvlJc w:val="left"/>
+      <w:pPr>
+        <w:tabs>
+          <w:tab w:val="num" w:pos="3600"/>
+        </w:tabs>
+        <w:ind w:left="3600" w:hanging="360"/>
+      </w:pPr>
     </w:lvl>
   </w:abstractNum>
   <w:abstractNum w:abstractNumId="12">
-    <w:lvl w:ilvl="0">
-      <w:start w:val="1"/>
-      <w:numFmt w:val="decimal"/>
-      <w:lvlText w:val="%1."/>
-      <w:lvlJc w:val="left"/>
-      <w:pPr>
-        <w:tabs>
-          <w:tab w:val="num" w:pos="1428"/>
-        </w:tabs>
-        <w:ind w:left="1428" w:hanging="360"/>
-      </w:pPr>
-      <w:rPr/>
-    </w:lvl>
-  </w:abstractNum>
-  <w:abstractNum w:abstractNumId="13">
-    <w:lvl w:ilvl="0">
-      <w:numFmt w:val="bullet"/>
-      <w:lvlText w:val=""/>
-      <w:lvlJc w:val="left"/>
-      <w:pPr>
-        <w:ind w:left="750" w:hanging="360"/>
-      </w:pPr>
-      <w:rPr>
-        <w:rFonts w:ascii="Wingdings" w:hAnsi="Wingdings" w:cs="Wingdings" w:hint="default"/>
-        <w:rFonts w:cs="Times New Roman"/>
-      </w:rPr>
-    </w:lvl>
-  </w:abstractNum>
-  <w:abstractNum w:abstractNumId="14">
-    <w:lvl w:ilvl="0">
-      <w:start w:val="3"/>
-      <w:numFmt w:val="bullet"/>
-      <w:lvlText w:val="-"/>
-      <w:lvlJc w:val="left"/>
-      <w:pPr>
-        <w:tabs>
-          <w:tab w:val="num" w:pos="556"/>
-        </w:tabs>
-        <w:ind w:left="556" w:hanging="216"/>
-      </w:pPr>
-      <w:rPr>
-        <w:rFonts w:ascii="Times New Roman" w:hAnsi="Times New Roman" w:cs="Times New Roman" w:hint="default"/>
-        <w:rFonts w:cs="Times New Roman"/>
-      </w:rPr>
-    </w:lvl>
-  </w:abstractNum>
-  <w:abstractNum w:abstractNumId="15">
-    <w:lvl w:ilvl="0">
-      <w:start w:val="1"/>
-      <w:numFmt w:val="decimal"/>
-      <w:lvlText w:val="%1."/>
-      <w:lvlJc w:val="left"/>
-      <w:pPr>
-        <w:tabs>
-          <w:tab w:val="num" w:pos="708"/>
-        </w:tabs>
-        <w:ind w:left="1068" w:hanging="360"/>
-      </w:pPr>
-      <w:rPr/>
-    </w:lvl>
-  </w:abstractNum>
-  <w:abstractNum w:abstractNumId="16">
     <w:lvl w:ilvl="0">
       <w:start w:val="1"/>
       <w:numFmt w:val="bullet"/>
@@ -6580,7 +6917,7 @@
       </w:rPr>
     </w:lvl>
   </w:abstractNum>
-  <w:abstractNum w:abstractNumId="17">
+  <w:abstractNum w:abstractNumId="13">
     <w:lvl w:ilvl="0">
       <w:start w:val="1"/>
       <w:numFmt w:val="bullet"/>
@@ -6726,7 +7063,7 @@
       </w:rPr>
     </w:lvl>
   </w:abstractNum>
-  <w:abstractNum w:abstractNumId="18">
+  <w:abstractNum w:abstractNumId="14">
     <w:lvl w:ilvl="0">
       <w:start w:val="1"/>
       <w:numFmt w:val="lowerLetter"/>
@@ -6735,7 +7072,6 @@
       <w:pPr>
         <w:ind w:left="360" w:hanging="360"/>
       </w:pPr>
-      <w:rPr/>
     </w:lvl>
     <w:lvl w:ilvl="1">
       <w:start w:val="1"/>
@@ -6745,7 +7081,6 @@
       <w:pPr>
         <w:ind w:left="1080" w:hanging="360"/>
       </w:pPr>
-      <w:rPr/>
     </w:lvl>
     <w:lvl w:ilvl="2">
       <w:start w:val="1"/>
@@ -6755,7 +7090,6 @@
       <w:pPr>
         <w:ind w:left="1800" w:hanging="180"/>
       </w:pPr>
-      <w:rPr/>
     </w:lvl>
     <w:lvl w:ilvl="3">
       <w:start w:val="1"/>
@@ -6765,7 +7099,6 @@
       <w:pPr>
         <w:ind w:left="2520" w:hanging="360"/>
       </w:pPr>
-      <w:rPr/>
     </w:lvl>
     <w:lvl w:ilvl="4">
       <w:start w:val="1"/>
@@ -6775,7 +7108,6 @@
       <w:pPr>
         <w:ind w:left="3240" w:hanging="360"/>
       </w:pPr>
-      <w:rPr/>
     </w:lvl>
     <w:lvl w:ilvl="5">
       <w:start w:val="1"/>
@@ -6785,7 +7117,6 @@
       <w:pPr>
         <w:ind w:left="3960" w:hanging="180"/>
       </w:pPr>
-      <w:rPr/>
     </w:lvl>
     <w:lvl w:ilvl="6">
       <w:start w:val="1"/>
@@ -6795,7 +7126,6 @@
       <w:pPr>
         <w:ind w:left="4680" w:hanging="360"/>
       </w:pPr>
-      <w:rPr/>
     </w:lvl>
     <w:lvl w:ilvl="7">
       <w:start w:val="1"/>
@@ -6805,7 +7135,6 @@
       <w:pPr>
         <w:ind w:left="5400" w:hanging="360"/>
       </w:pPr>
-      <w:rPr/>
     </w:lvl>
     <w:lvl w:ilvl="8">
       <w:start w:val="1"/>
@@ -6815,10 +7144,9 @@
       <w:pPr>
         <w:ind w:left="6120" w:hanging="180"/>
       </w:pPr>
-      <w:rPr/>
     </w:lvl>
   </w:abstractNum>
-  <w:abstractNum w:abstractNumId="19">
+  <w:abstractNum w:abstractNumId="15">
     <w:lvl w:ilvl="0">
       <w:start w:val="1"/>
       <w:numFmt w:val="lowerLetter"/>
@@ -6827,7 +7155,6 @@
       <w:pPr>
         <w:ind w:left="360" w:hanging="360"/>
       </w:pPr>
-      <w:rPr/>
     </w:lvl>
     <w:lvl w:ilvl="1">
       <w:start w:val="1"/>
@@ -6837,7 +7164,6 @@
       <w:pPr>
         <w:ind w:left="1080" w:hanging="360"/>
       </w:pPr>
-      <w:rPr/>
     </w:lvl>
     <w:lvl w:ilvl="2">
       <w:start w:val="1"/>
@@ -6847,7 +7173,6 @@
       <w:pPr>
         <w:ind w:left="1800" w:hanging="180"/>
       </w:pPr>
-      <w:rPr/>
     </w:lvl>
     <w:lvl w:ilvl="3">
       <w:start w:val="1"/>
@@ -6857,7 +7182,6 @@
       <w:pPr>
         <w:ind w:left="2520" w:hanging="360"/>
       </w:pPr>
-      <w:rPr/>
     </w:lvl>
     <w:lvl w:ilvl="4">
       <w:start w:val="1"/>
@@ -6867,7 +7191,6 @@
       <w:pPr>
         <w:ind w:left="3240" w:hanging="360"/>
       </w:pPr>
-      <w:rPr/>
     </w:lvl>
     <w:lvl w:ilvl="5">
       <w:start w:val="1"/>
@@ -6877,7 +7200,6 @@
       <w:pPr>
         <w:ind w:left="3960" w:hanging="180"/>
       </w:pPr>
-      <w:rPr/>
     </w:lvl>
     <w:lvl w:ilvl="6">
       <w:start w:val="1"/>
@@ -6887,7 +7209,6 @@
       <w:pPr>
         <w:ind w:left="4680" w:hanging="360"/>
       </w:pPr>
-      <w:rPr/>
     </w:lvl>
     <w:lvl w:ilvl="7">
       <w:start w:val="1"/>
@@ -6897,7 +7218,6 @@
       <w:pPr>
         <w:ind w:left="5400" w:hanging="360"/>
       </w:pPr>
-      <w:rPr/>
     </w:lvl>
     <w:lvl w:ilvl="8">
       <w:start w:val="1"/>
@@ -6907,10 +7227,9 @@
       <w:pPr>
         <w:ind w:left="6120" w:hanging="180"/>
       </w:pPr>
-      <w:rPr/>
     </w:lvl>
   </w:abstractNum>
-  <w:abstractNum w:abstractNumId="20">
+  <w:abstractNum w:abstractNumId="16">
     <w:lvl w:ilvl="0">
       <w:start w:val="1"/>
       <w:numFmt w:val="decimal"/>
@@ -6922,7 +7241,6 @@
         </w:tabs>
         <w:ind w:left="1428" w:hanging="360"/>
       </w:pPr>
-      <w:rPr/>
     </w:lvl>
     <w:lvl w:ilvl="1">
       <w:start w:val="1"/>
@@ -6935,7 +7253,6 @@
         </w:tabs>
         <w:ind w:left="2148" w:hanging="360"/>
       </w:pPr>
-      <w:rPr/>
     </w:lvl>
     <w:lvl w:ilvl="2">
       <w:start w:val="1"/>
@@ -6948,7 +7265,6 @@
         </w:tabs>
         <w:ind w:left="2868" w:hanging="180"/>
       </w:pPr>
-      <w:rPr/>
     </w:lvl>
     <w:lvl w:ilvl="3">
       <w:start w:val="1"/>
@@ -6961,7 +7277,6 @@
         </w:tabs>
         <w:ind w:left="3588" w:hanging="360"/>
       </w:pPr>
-      <w:rPr/>
     </w:lvl>
     <w:lvl w:ilvl="4">
       <w:start w:val="1"/>
@@ -6974,7 +7289,6 @@
         </w:tabs>
         <w:ind w:left="4308" w:hanging="360"/>
       </w:pPr>
-      <w:rPr/>
     </w:lvl>
     <w:lvl w:ilvl="5">
       <w:start w:val="1"/>
@@ -6987,7 +7301,6 @@
         </w:tabs>
         <w:ind w:left="5028" w:hanging="180"/>
       </w:pPr>
-      <w:rPr/>
     </w:lvl>
     <w:lvl w:ilvl="6">
       <w:start w:val="1"/>
@@ -7000,7 +7313,6 @@
         </w:tabs>
         <w:ind w:left="5748" w:hanging="360"/>
       </w:pPr>
-      <w:rPr/>
     </w:lvl>
     <w:lvl w:ilvl="7">
       <w:start w:val="1"/>
@@ -7013,7 +7325,6 @@
         </w:tabs>
         <w:ind w:left="6468" w:hanging="360"/>
       </w:pPr>
-      <w:rPr/>
     </w:lvl>
     <w:lvl w:ilvl="8">
       <w:start w:val="1"/>
@@ -7026,7 +7337,125 @@
         </w:tabs>
         <w:ind w:left="7188" w:hanging="180"/>
       </w:pPr>
-      <w:rPr/>
+    </w:lvl>
+  </w:abstractNum>
+  <w:abstractNum w:abstractNumId="17">
+    <w:lvl w:ilvl="0">
+      <w:start w:val="1"/>
+      <w:numFmt w:val="none"/>
+      <w:suff w:val="nothing"/>
+      <w:lvlText w:val=""/>
+      <w:lvlJc w:val="left"/>
+      <w:pPr>
+        <w:tabs>
+          <w:tab w:val="num" w:pos="432"/>
+        </w:tabs>
+        <w:ind w:left="432" w:hanging="432"/>
+      </w:pPr>
+    </w:lvl>
+    <w:lvl w:ilvl="1">
+      <w:start w:val="1"/>
+      <w:numFmt w:val="none"/>
+      <w:suff w:val="nothing"/>
+      <w:lvlText w:val=""/>
+      <w:lvlJc w:val="left"/>
+      <w:pPr>
+        <w:tabs>
+          <w:tab w:val="num" w:pos="576"/>
+        </w:tabs>
+        <w:ind w:left="576" w:hanging="576"/>
+      </w:pPr>
+    </w:lvl>
+    <w:lvl w:ilvl="2">
+      <w:start w:val="1"/>
+      <w:numFmt w:val="none"/>
+      <w:suff w:val="nothing"/>
+      <w:lvlText w:val=""/>
+      <w:lvlJc w:val="left"/>
+      <w:pPr>
+        <w:tabs>
+          <w:tab w:val="num" w:pos="720"/>
+        </w:tabs>
+        <w:ind w:left="720" w:hanging="720"/>
+      </w:pPr>
+    </w:lvl>
+    <w:lvl w:ilvl="3">
+      <w:start w:val="1"/>
+      <w:numFmt w:val="none"/>
+      <w:suff w:val="nothing"/>
+      <w:lvlText w:val=""/>
+      <w:lvlJc w:val="left"/>
+      <w:pPr>
+        <w:tabs>
+          <w:tab w:val="num" w:pos="864"/>
+        </w:tabs>
+        <w:ind w:left="864" w:hanging="864"/>
+      </w:pPr>
+    </w:lvl>
+    <w:lvl w:ilvl="4">
+      <w:start w:val="1"/>
+      <w:numFmt w:val="none"/>
+      <w:suff w:val="nothing"/>
+      <w:lvlText w:val=""/>
+      <w:lvlJc w:val="left"/>
+      <w:pPr>
+        <w:tabs>
+          <w:tab w:val="num" w:pos="1008"/>
+        </w:tabs>
+        <w:ind w:left="1008" w:hanging="1008"/>
+      </w:pPr>
+    </w:lvl>
+    <w:lvl w:ilvl="5">
+      <w:start w:val="1"/>
+      <w:numFmt w:val="none"/>
+      <w:suff w:val="nothing"/>
+      <w:lvlText w:val=""/>
+      <w:lvlJc w:val="left"/>
+      <w:pPr>
+        <w:tabs>
+          <w:tab w:val="num" w:pos="1152"/>
+        </w:tabs>
+        <w:ind w:left="1152" w:hanging="1152"/>
+      </w:pPr>
+    </w:lvl>
+    <w:lvl w:ilvl="6">
+      <w:start w:val="1"/>
+      <w:numFmt w:val="none"/>
+      <w:suff w:val="nothing"/>
+      <w:lvlText w:val=""/>
+      <w:lvlJc w:val="left"/>
+      <w:pPr>
+        <w:tabs>
+          <w:tab w:val="num" w:pos="1296"/>
+        </w:tabs>
+        <w:ind w:left="1296" w:hanging="1296"/>
+      </w:pPr>
+    </w:lvl>
+    <w:lvl w:ilvl="7">
+      <w:start w:val="1"/>
+      <w:numFmt w:val="none"/>
+      <w:suff w:val="nothing"/>
+      <w:lvlText w:val=""/>
+      <w:lvlJc w:val="left"/>
+      <w:pPr>
+        <w:tabs>
+          <w:tab w:val="num" w:pos="1440"/>
+        </w:tabs>
+        <w:ind w:left="1440" w:hanging="1440"/>
+      </w:pPr>
+    </w:lvl>
+    <w:lvl w:ilvl="8">
+      <w:start w:val="1"/>
+      <w:numFmt w:val="none"/>
+      <w:suff w:val="nothing"/>
+      <w:lvlText w:val=""/>
+      <w:lvlJc w:val="left"/>
+      <w:pPr>
+        <w:tabs>
+          <w:tab w:val="num" w:pos="1584"/>
+        </w:tabs>
+        <w:ind w:left="1584" w:hanging="1584"/>
+      </w:pPr>
     </w:lvl>
   </w:abstractNum>
   <w:num w:numId="1">
@@ -7080,15 +7509,6 @@
   <w:num w:numId="17">
     <w:abstractNumId w:val="17"/>
   </w:num>
-  <w:num w:numId="18">
-    <w:abstractNumId w:val="18"/>
-  </w:num>
-  <w:num w:numId="19">
-    <w:abstractNumId w:val="19"/>
-  </w:num>
-  <w:num w:numId="20">
-    <w:abstractNumId w:val="20"/>
-  </w:num>
 </w:numbering>
 </file>
 
@@ -7115,10 +7535,11 @@
       <w:suppressAutoHyphens w:val="true"/>
       <w:bidi w:val="0"/>
       <w:spacing w:lineRule="auto" w:line="276" w:before="0" w:after="200"/>
+      <w:jc w:val="left"/>
     </w:pPr>
     <w:rPr>
       <w:rFonts w:ascii="Calibri" w:hAnsi="Calibri" w:eastAsia="Times New Roman" w:cs="Times New Roman"/>
-      <w:color w:val="auto"/>
+      <w:color w:val="00000A"/>
       <w:sz w:val="22"/>
       <w:szCs w:val="22"/>
       <w:lang w:val="fr-FR" w:eastAsia="zh-CN" w:bidi="en-US"/>
@@ -7131,13 +7552,8 @@
     <w:qFormat/>
     <w:pPr>
       <w:keepNext/>
-      <w:numPr>
-        <w:ilvl w:val="0"/>
-        <w:numId w:val="1"/>
-      </w:numPr>
       <w:spacing w:lineRule="auto" w:line="240" w:before="240" w:after="60"/>
       <w:jc w:val="both"/>
-      <w:outlineLvl w:val="0"/>
       <w:outlineLvl w:val="0"/>
     </w:pPr>
     <w:rPr>
@@ -7157,13 +7573,8 @@
     <w:qFormat/>
     <w:pPr>
       <w:keepNext/>
-      <w:numPr>
-        <w:ilvl w:val="1"/>
-        <w:numId w:val="1"/>
-      </w:numPr>
       <w:spacing w:lineRule="auto" w:line="240" w:before="240" w:after="60"/>
       <w:jc w:val="both"/>
-      <w:outlineLvl w:val="1"/>
       <w:outlineLvl w:val="1"/>
     </w:pPr>
     <w:rPr>
@@ -7184,10 +7595,6 @@
     <w:pPr>
       <w:keepNext/>
       <w:keepLines/>
-      <w:numPr>
-        <w:ilvl w:val="0"/>
-        <w:numId w:val="19"/>
-      </w:numPr>
       <w:spacing w:before="200" w:after="0"/>
       <w:outlineLvl w:val="2"/>
     </w:pPr>
@@ -8574,6 +8981,50 @@
       <w:rFonts w:ascii="OpenSymbol;Arial Unicode MS" w:hAnsi="OpenSymbol;Arial Unicode MS" w:eastAsia="OpenSymbol;Arial Unicode MS" w:cs="OpenSymbol;Arial Unicode MS"/>
     </w:rPr>
   </w:style>
+  <w:style w:type="character" w:styleId="ListLabel18">
+    <w:name w:val="ListLabel 18"/>
+    <w:qFormat/>
+    <w:rPr>
+      <w:rFonts w:cs="Symbol"/>
+    </w:rPr>
+  </w:style>
+  <w:style w:type="character" w:styleId="ListLabel19">
+    <w:name w:val="ListLabel 19"/>
+    <w:qFormat/>
+    <w:rPr>
+      <w:rFonts w:cs="Times New Roman"/>
+      <w:sz w:val="20"/>
+    </w:rPr>
+  </w:style>
+  <w:style w:type="character" w:styleId="ListLabel20">
+    <w:name w:val="ListLabel 20"/>
+    <w:qFormat/>
+    <w:rPr>
+      <w:rFonts w:cs="Symbol"/>
+      <w:sz w:val="22"/>
+    </w:rPr>
+  </w:style>
+  <w:style w:type="character" w:styleId="ListLabel21">
+    <w:name w:val="ListLabel 21"/>
+    <w:qFormat/>
+    <w:rPr>
+      <w:rFonts w:cs="Courier New"/>
+    </w:rPr>
+  </w:style>
+  <w:style w:type="character" w:styleId="ListLabel22">
+    <w:name w:val="ListLabel 22"/>
+    <w:qFormat/>
+    <w:rPr>
+      <w:rFonts w:cs="Wingdings"/>
+    </w:rPr>
+  </w:style>
+  <w:style w:type="character" w:styleId="ListLabel23">
+    <w:name w:val="ListLabel 23"/>
+    <w:qFormat/>
+    <w:rPr>
+      <w:rFonts w:cs="OpenSymbol;Arial Unicode MS"/>
+    </w:rPr>
+  </w:style>
   <w:style w:type="paragraph" w:styleId="Heading">
     <w:name w:val="Heading"/>
     <w:basedOn w:val="Normal"/>
@@ -8751,17 +9202,13 @@
     <w:basedOn w:val="Normal"/>
     <w:qFormat/>
     <w:pPr>
-      <w:numPr>
-        <w:ilvl w:val="0"/>
-        <w:numId w:val="4"/>
-      </w:numPr>
       <w:pBdr>
-        <w:top w:val="single" w:sz="4" w:space="1" w:color="000000"/>
-        <w:left w:val="single" w:sz="4" w:space="4" w:color="000000"/>
-        <w:bottom w:val="single" w:sz="4" w:space="1" w:color="000000"/>
-        <w:right w:val="single" w:sz="4" w:space="4" w:color="000000"/>
+        <w:top w:val="single" w:sz="4" w:space="1" w:color="000001"/>
+        <w:left w:val="single" w:sz="4" w:space="4" w:color="000001"/>
+        <w:bottom w:val="single" w:sz="4" w:space="1" w:color="000001"/>
+        <w:right w:val="single" w:sz="4" w:space="4" w:color="000001"/>
       </w:pBdr>
-      <w:shd w:fill="FFFF99" w:val="clear"/>
+      <w:shd w:val="clear" w:fill="FFFF99"/>
       <w:jc w:val="left"/>
     </w:pPr>
     <w:rPr/>
@@ -8770,45 +9217,29 @@
     <w:name w:val="Liste à puces 3"/>
     <w:basedOn w:val="Normal"/>
     <w:qFormat/>
-    <w:pPr>
-      <w:numPr>
-        <w:ilvl w:val="0"/>
-        <w:numId w:val="3"/>
-      </w:numPr>
-    </w:pPr>
+    <w:pPr/>
     <w:rPr/>
   </w:style>
   <w:style w:type="paragraph" w:styleId="Listepuces4">
     <w:name w:val="Liste à puces 4"/>
     <w:basedOn w:val="Normal"/>
     <w:qFormat/>
-    <w:pPr>
-      <w:numPr>
-        <w:ilvl w:val="0"/>
-        <w:numId w:val="2"/>
-      </w:numPr>
-    </w:pPr>
+    <w:pPr/>
     <w:rPr/>
   </w:style>
   <w:style w:type="paragraph" w:styleId="Listepuces">
     <w:name w:val="Liste à puces"/>
     <w:basedOn w:val="Normal"/>
     <w:qFormat/>
-    <w:pPr>
-      <w:numPr>
-        <w:ilvl w:val="0"/>
-        <w:numId w:val="5"/>
-      </w:numPr>
-    </w:pPr>
+    <w:pPr/>
     <w:rPr/>
   </w:style>
   <w:style w:type="paragraph" w:styleId="Commentaire">
     <w:name w:val="Commentaire"/>
     <w:basedOn w:val="Normal"/>
-    <w:next w:val="TextBody"/>
     <w:qFormat/>
     <w:pPr>
-      <w:shd w:fill="E6E6E6" w:val="clear"/>
+      <w:shd w:val="clear" w:fill="E6E6E6"/>
       <w:spacing w:before="120" w:after="240"/>
       <w:ind w:left="1077" w:right="1332" w:hanging="0"/>
       <w:jc w:val="left"/>
@@ -8845,13 +9276,15 @@
     <w:pPr>
       <w:widowControl/>
       <w:suppressAutoHyphens w:val="true"/>
+      <w:bidi w:val="0"/>
       <w:spacing w:lineRule="auto" w:line="276" w:before="0" w:after="200"/>
+      <w:jc w:val="left"/>
     </w:pPr>
     <w:rPr>
       <w:rFonts w:ascii="Arial" w:hAnsi="Arial" w:eastAsia="Times New Roman" w:cs="Arial"/>
       <w:b/>
       <w:bCs/>
-      <w:color w:val="auto"/>
+      <w:color w:val="00000A"/>
       <w:sz w:val="72"/>
       <w:szCs w:val="32"/>
       <w:lang w:val="fr-FR" w:eastAsia="zh-CN" w:bidi="ar-SA"/>
@@ -8863,13 +9296,15 @@
     <w:pPr>
       <w:widowControl/>
       <w:suppressAutoHyphens w:val="true"/>
+      <w:bidi w:val="0"/>
       <w:spacing w:lineRule="auto" w:line="276" w:before="1200" w:after="360"/>
+      <w:jc w:val="left"/>
     </w:pPr>
     <w:rPr>
       <w:rFonts w:ascii="Arial" w:hAnsi="Arial" w:eastAsia="Times New Roman" w:cs="Arial"/>
       <w:b/>
       <w:bCs/>
-      <w:color w:val="auto"/>
+      <w:color w:val="00000A"/>
       <w:sz w:val="56"/>
       <w:szCs w:val="32"/>
       <w:lang w:val="fr-FR" w:eastAsia="zh-CN" w:bidi="ar-SA"/>
@@ -8890,6 +9325,7 @@
     <w:pPr>
       <w:widowControl/>
       <w:suppressAutoHyphens w:val="true"/>
+      <w:bidi w:val="0"/>
       <w:spacing w:lineRule="auto" w:line="276" w:before="2280" w:after="200"/>
       <w:jc w:val="center"/>
     </w:pPr>
@@ -8897,7 +9333,7 @@
       <w:rFonts w:ascii="Arial" w:hAnsi="Arial" w:eastAsia="Times New Roman" w:cs="Arial"/>
       <w:b/>
       <w:bCs/>
-      <w:color w:val="auto"/>
+      <w:color w:val="00000A"/>
       <w:sz w:val="72"/>
       <w:szCs w:val="32"/>
       <w:lang w:val="fr-FR" w:eastAsia="zh-CN" w:bidi="ar-SA"/>
@@ -8909,6 +9345,7 @@
     <w:pPr>
       <w:widowControl/>
       <w:suppressAutoHyphens w:val="true"/>
+      <w:bidi w:val="0"/>
       <w:spacing w:lineRule="auto" w:line="276" w:before="0" w:after="360"/>
       <w:jc w:val="center"/>
     </w:pPr>
@@ -8916,7 +9353,7 @@
       <w:rFonts w:ascii="Arial" w:hAnsi="Arial" w:eastAsia="Times New Roman" w:cs="Arial"/>
       <w:b/>
       <w:bCs/>
-      <w:color w:val="auto"/>
+      <w:color w:val="00000A"/>
       <w:sz w:val="40"/>
       <w:szCs w:val="32"/>
       <w:lang w:val="fr-FR" w:eastAsia="zh-CN" w:bidi="ar-SA"/>
@@ -8928,12 +9365,13 @@
     <w:pPr>
       <w:widowControl/>
       <w:suppressAutoHyphens w:val="true"/>
+      <w:bidi w:val="0"/>
       <w:spacing w:lineRule="auto" w:line="276" w:before="1200" w:after="360"/>
       <w:jc w:val="center"/>
     </w:pPr>
     <w:rPr>
       <w:rFonts w:ascii="Arial" w:hAnsi="Arial" w:eastAsia="Times New Roman" w:cs="Arial"/>
-      <w:color w:val="auto"/>
+      <w:color w:val="00000A"/>
       <w:sz w:val="36"/>
       <w:szCs w:val="36"/>
       <w:lang w:val="fr-FR" w:eastAsia="zh-CN" w:bidi="ar-SA"/>
@@ -8960,7 +9398,6 @@
   <w:style w:type="paragraph" w:styleId="InfoBlue">
     <w:name w:val="InfoBlue"/>
     <w:basedOn w:val="Normal"/>
-    <w:next w:val="TextBody"/>
     <w:qFormat/>
     <w:pPr>
       <w:tabs>
@@ -8984,8 +9421,7 @@
     <w:qFormat/>
     <w:pPr>
       <w:keepLines/>
-      <w:overflowPunct w:val="false"/>
-      <w:autoSpaceDE w:val="false"/>
+      <w:overflowPunct w:val="true"/>
       <w:spacing w:before="120" w:after="120"/>
       <w:textAlignment w:val="baseline"/>
     </w:pPr>
@@ -9006,7 +9442,7 @@
     <w:next w:val="Commentaire"/>
     <w:qFormat/>
     <w:pPr>
-      <w:shd w:fill="FFFFFF" w:val="clear"/>
+      <w:shd w:val="clear" w:fill="FFFFFF"/>
       <w:spacing w:before="0" w:after="0"/>
       <w:ind w:left="340" w:right="0" w:hanging="0"/>
       <w:jc w:val="both"/>
@@ -9021,17 +9457,9 @@
     <w:basedOn w:val="Normal"/>
     <w:qFormat/>
     <w:pPr>
-      <w:numPr>
-        <w:ilvl w:val="0"/>
-        <w:numId w:val="14"/>
-      </w:numPr>
       <w:pBdr>
-        <w:top w:val="single" w:sz="4" w:space="1" w:color="000000"/>
-        <w:left w:val="single" w:sz="4" w:space="4" w:color="000000"/>
-        <w:bottom w:val="single" w:sz="4" w:space="1" w:color="000000"/>
-        <w:right w:val="single" w:sz="4" w:space="4" w:color="000000"/>
+        <w:bottom w:val="single" w:sz="4" w:space="1" w:color="000001"/>
       </w:pBdr>
-      <w:shd w:fill="FFFF99" w:val="clear"/>
     </w:pPr>
     <w:rPr>
       <w:rFonts w:ascii="Arial" w:hAnsi="Arial" w:cs="Arial"/>
@@ -9081,10 +9509,6 @@
     <w:next w:val="Normal"/>
     <w:qFormat/>
     <w:pPr>
-      <w:numPr>
-        <w:ilvl w:val="0"/>
-        <w:numId w:val="0"/>
-      </w:numPr>
       <w:ind w:left="0" w:right="0" w:hanging="0"/>
     </w:pPr>
     <w:rPr>
@@ -9104,10 +9528,12 @@
     <w:pPr>
       <w:widowControl/>
       <w:suppressAutoHyphens w:val="true"/>
+      <w:bidi w:val="0"/>
+      <w:jc w:val="left"/>
     </w:pPr>
     <w:rPr>
       <w:rFonts w:ascii="Calibri" w:hAnsi="Calibri" w:eastAsia="Times New Roman" w:cs="Times New Roman"/>
-      <w:color w:val="auto"/>
+      <w:color w:val="00000A"/>
       <w:sz w:val="22"/>
       <w:szCs w:val="22"/>
       <w:lang w:val="fr-FR" w:eastAsia="zh-CN" w:bidi="en-US"/>
@@ -9157,10 +9583,6 @@
     <w:next w:val="Normal"/>
     <w:qFormat/>
     <w:pPr>
-      <w:numPr>
-        <w:ilvl w:val="0"/>
-        <w:numId w:val="0"/>
-      </w:numPr>
       <w:ind w:hanging="0"/>
     </w:pPr>
     <w:rPr/>
@@ -9183,11 +9605,7 @@
     <w:qFormat/>
     <w:pPr>
       <w:pageBreakBefore/>
-      <w:numPr>
-        <w:ilvl w:val="0"/>
-        <w:numId w:val="0"/>
-      </w:numPr>
-      <w:shd w:fill="E0E0E0" w:val="clear"/>
+      <w:shd w:val="clear" w:fill="E0E0E0"/>
       <w:tabs>
         <w:tab w:val="left" w:pos="576" w:leader="none"/>
       </w:tabs>
@@ -9211,10 +9629,6 @@
     <w:basedOn w:val="Normal"/>
     <w:qFormat/>
     <w:pPr>
-      <w:numPr>
-        <w:ilvl w:val="0"/>
-        <w:numId w:val="0"/>
-      </w:numPr>
       <w:tabs>
         <w:tab w:val="left" w:pos="0" w:leader="none"/>
       </w:tabs>
@@ -9234,10 +9648,6 @@
     <w:basedOn w:val="Normal"/>
     <w:qFormat/>
     <w:pPr>
-      <w:numPr>
-        <w:ilvl w:val="0"/>
-        <w:numId w:val="20"/>
-      </w:numPr>
       <w:spacing w:lineRule="auto" w:line="240" w:before="120" w:after="120"/>
     </w:pPr>
     <w:rPr>
@@ -9251,10 +9661,6 @@
     <w:basedOn w:val="Normal"/>
     <w:qFormat/>
     <w:pPr>
-      <w:numPr>
-        <w:ilvl w:val="0"/>
-        <w:numId w:val="15"/>
-      </w:numPr>
       <w:spacing w:lineRule="auto" w:line="240" w:before="120" w:after="120"/>
     </w:pPr>
     <w:rPr>

</xml_diff>